<commit_message>
Alcance del proyecto actualizado
</commit_message>
<xml_diff>
--- a/documentos/Alcance del proyecto - Sistema de control y seguimiento de vacunas para niños.docx
+++ b/documentos/Alcance del proyecto - Sistema de control y seguimiento de vacunas para niños.docx
@@ -1,6 +1,6 @@
 
 <file path=word/document.xml><?xml version="1.0" encoding="utf-8"?>
-<w:document xmlns:wpc="http://schemas.microsoft.com/office/word/2010/wordprocessingCanvas" xmlns:mc="http://schemas.openxmlformats.org/markup-compatibility/2006" xmlns:o="urn:schemas-microsoft-com:office:office" xmlns:r="http://schemas.openxmlformats.org/officeDocument/2006/relationships" xmlns:m="http://schemas.openxmlformats.org/officeDocument/2006/math" xmlns:v="urn:schemas-microsoft-com:vml" xmlns:wp14="http://schemas.microsoft.com/office/word/2010/wordprocessingDrawing" xmlns:wp="http://schemas.openxmlformats.org/drawingml/2006/wordprocessingDrawing" xmlns:w10="urn:schemas-microsoft-com:office:word" xmlns:w="http://schemas.openxmlformats.org/wordprocessingml/2006/main" xmlns:w14="http://schemas.microsoft.com/office/word/2010/wordml" xmlns:w15="http://schemas.microsoft.com/office/word/2012/wordml" xmlns:wpg="http://schemas.microsoft.com/office/word/2010/wordprocessingGroup" xmlns:wpi="http://schemas.microsoft.com/office/word/2010/wordprocessingInk" xmlns:wne="http://schemas.microsoft.com/office/word/2006/wordml" xmlns:wps="http://schemas.microsoft.com/office/word/2010/wordprocessingShape" mc:Ignorable="w14 w15 wp14">
+<w:document xmlns:wpc="http://schemas.microsoft.com/office/word/2010/wordprocessingCanvas" xmlns:cx="http://schemas.microsoft.com/office/drawing/2014/chartex" xmlns:cx1="http://schemas.microsoft.com/office/drawing/2015/9/8/chartex" xmlns:mc="http://schemas.openxmlformats.org/markup-compatibility/2006" xmlns:o="urn:schemas-microsoft-com:office:office" xmlns:r="http://schemas.openxmlformats.org/officeDocument/2006/relationships" xmlns:m="http://schemas.openxmlformats.org/officeDocument/2006/math" xmlns:v="urn:schemas-microsoft-com:vml" xmlns:wp14="http://schemas.microsoft.com/office/word/2010/wordprocessingDrawing" xmlns:wp="http://schemas.openxmlformats.org/drawingml/2006/wordprocessingDrawing" xmlns:w10="urn:schemas-microsoft-com:office:word" xmlns:w="http://schemas.openxmlformats.org/wordprocessingml/2006/main" xmlns:w14="http://schemas.microsoft.com/office/word/2010/wordml" xmlns:w15="http://schemas.microsoft.com/office/word/2012/wordml" xmlns:w16se="http://schemas.microsoft.com/office/word/2015/wordml/symex" xmlns:wpg="http://schemas.microsoft.com/office/word/2010/wordprocessingGroup" xmlns:wpi="http://schemas.microsoft.com/office/word/2010/wordprocessingInk" xmlns:wne="http://schemas.microsoft.com/office/word/2006/wordml" xmlns:wps="http://schemas.microsoft.com/office/word/2010/wordprocessingShape" mc:Ignorable="w14 w15 w16se wp14">
   <w:body>
     <w:p>
       <w:pPr>
@@ -13,7 +13,7 @@
         <w:rPr>
           <w:rFonts w:ascii="Lato Light" w:hAnsi="Lato Light"/>
           <w:noProof/>
-          <w:lang w:eastAsia="es-CO"/>
+          <w:lang w:val="en-US"/>
         </w:rPr>
         <w:drawing>
           <wp:anchor distT="0" distB="0" distL="114300" distR="114300" simplePos="0" relativeHeight="251636736" behindDoc="0" locked="0" layoutInCell="1" allowOverlap="1" wp14:anchorId="3C2E8E9B" wp14:editId="5264D04E">
@@ -91,7 +91,7 @@
         <w:rPr>
           <w:rFonts w:ascii="Lato Light" w:hAnsi="Lato Light"/>
           <w:noProof/>
-          <w:lang w:eastAsia="es-CO"/>
+          <w:lang w:val="en-US"/>
         </w:rPr>
         <mc:AlternateContent>
           <mc:Choice Requires="wps">
@@ -337,7 +337,7 @@
         <w:rPr>
           <w:rFonts w:ascii="Lato Light" w:hAnsi="Lato Light"/>
           <w:noProof/>
-          <w:lang w:eastAsia="es-CO"/>
+          <w:lang w:val="en-US"/>
         </w:rPr>
         <mc:AlternateContent>
           <mc:Choice Requires="wps">
@@ -405,7 +405,7 @@
               </wp:anchor>
             </w:drawing>
           </mc:Choice>
-          <mc:Fallback xmlns:w16se="http://schemas.microsoft.com/office/word/2015/wordml/symex" xmlns:cx1="http://schemas.microsoft.com/office/drawing/2015/9/8/chartex" xmlns:cx="http://schemas.microsoft.com/office/drawing/2014/chartex">
+          <mc:Fallback>
             <w:pict>
               <v:shape w14:anchorId="197AD0CB" id="Rectángulo: esquinas diagonales redondeadas 9" o:spid="_x0000_s1026" style="position:absolute;margin-left:38.7pt;margin-top:19.65pt;width:363.7pt;height:232.5pt;z-index:251643904;visibility:visible;mso-wrap-style:square;mso-width-percent:0;mso-height-percent:0;mso-wrap-distance-left:9pt;mso-wrap-distance-top:0;mso-wrap-distance-right:9pt;mso-wrap-distance-bottom:0;mso-position-horizontal:absolute;mso-position-horizontal-relative:margin;mso-position-vertical:absolute;mso-position-vertical-relative:text;mso-width-percent:0;mso-height-percent:0;mso-width-relative:margin;mso-height-relative:margin;v-text-anchor:middle" coordsize="4618990,2952750" o:gfxdata="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" path="m492135,l4618990,r,l4618990,2460615v,271799,-220336,492135,-492135,492135l,2952750r,l,492135c,220336,220336,,492135,xe" fillcolor="white [3212]" strokecolor="#1f3763 [1604]" strokeweight="1pt">
                 <v:stroke joinstyle="miter"/>
@@ -428,7 +428,7 @@
         <w:rPr>
           <w:rFonts w:ascii="Lato Light" w:hAnsi="Lato Light"/>
           <w:noProof/>
-          <w:lang w:eastAsia="es-CO"/>
+          <w:lang w:val="en-US"/>
         </w:rPr>
         <mc:AlternateContent>
           <mc:Choice Requires="wps">
@@ -692,7 +692,7 @@
         <w:rPr>
           <w:rFonts w:ascii="Lato Light" w:hAnsi="Lato Light"/>
           <w:noProof/>
-          <w:lang w:eastAsia="es-CO"/>
+          <w:lang w:val="en-US"/>
         </w:rPr>
         <mc:AlternateContent>
           <mc:Choice Requires="wps">
@@ -844,7 +844,7 @@
         <w:rPr>
           <w:rFonts w:ascii="Lato Light" w:hAnsi="Lato Light"/>
           <w:noProof/>
-          <w:lang w:eastAsia="es-CO"/>
+          <w:lang w:val="en-US"/>
         </w:rPr>
         <mc:AlternateContent>
           <mc:Choice Requires="wps">
@@ -1158,7 +1158,7 @@
         <w:rPr>
           <w:rFonts w:ascii="Lato Light" w:hAnsi="Lato Light"/>
           <w:noProof/>
-          <w:lang w:eastAsia="es-CO"/>
+          <w:lang w:val="en-US"/>
         </w:rPr>
         <mc:AlternateContent>
           <mc:Choice Requires="wpg">
@@ -1363,7 +1363,7 @@
           <mc:Fallback>
             <w:pict>
               <v:group w14:anchorId="3BA0BE68" id="Grupo 273" o:spid="_x0000_s1030" style="position:absolute;margin-left:-43.05pt;margin-top:475.7pt;width:207.3pt;height:125.2pt;z-index:251772928" coordsize="26327,15899" o:gfxdata="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">
-                <v:shape id="_x0000_s1031" type="#_x0000_t202" style="position:absolute;top:7620;width:26327;height:8279;visibility:visible;mso-wrap-style:square;v-text-anchor:top" o:gfxdata="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" fillcolor="white [3201]" stroked="f" strokeweight=".5pt">
+                <v:shape id="_x0000_s1031" type="#_x0000_t202" style="position:absolute;top:7620;width:26327;height:8279;visibility:visible;mso-wrap-style:square;v-text-anchor:top" o:gfxdata="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" fillcolor="white [3201]" stroked="f" strokeweight=".5pt">
                   <v:textbox>
                     <w:txbxContent>
                       <w:p>
@@ -1496,7 +1496,7 @@
                   <v:path o:extrusionok="f" gradientshapeok="t" o:connecttype="rect"/>
                   <o:lock v:ext="edit" aspectratio="t"/>
                 </v:shapetype>
-                <v:shape id="Imagen 265" o:spid="_x0000_s1032" type="#_x0000_t75" style="position:absolute;left:2286;width:12350;height:8553;visibility:visible;mso-wrap-style:square" o:gfxdata="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">
+                <v:shape id="Imagen 265" o:spid="_x0000_s1032" type="#_x0000_t75" style="position:absolute;left:2286;width:12350;height:8553;visibility:visible;mso-wrap-style:square" o:gfxdata="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">
                   <v:imagedata r:id="rId10" o:title=""/>
                   <v:path arrowok="t"/>
                 </v:shape>
@@ -1595,7 +1595,7 @@
             </w:rPr>
             <w:fldChar w:fldCharType="separate"/>
           </w:r>
-          <w:hyperlink w:anchor="_Toc83640340" w:history="1">
+          <w:hyperlink w:anchor="_Toc84101786" w:history="1">
             <w:r>
               <w:rPr>
                 <w:rStyle w:val="Hipervnculo"/>
@@ -1624,7 +1624,7 @@
                 <w:noProof/>
                 <w:webHidden/>
               </w:rPr>
-              <w:instrText xml:space="preserve"> PAGEREF _Toc83640340 \h </w:instrText>
+              <w:instrText xml:space="preserve"> PAGEREF _Toc84101786 \h </w:instrText>
             </w:r>
             <w:r>
               <w:rPr>
@@ -1668,7 +1668,7 @@
               <w:lang w:val="en-US" w:eastAsia="en-US"/>
             </w:rPr>
           </w:pPr>
-          <w:hyperlink w:anchor="_Toc83640341" w:history="1">
+          <w:hyperlink w:anchor="_Toc84101787" w:history="1">
             <w:r>
               <w:rPr>
                 <w:rStyle w:val="Hipervnculo"/>
@@ -1714,7 +1714,7 @@
                 <w:noProof/>
                 <w:webHidden/>
               </w:rPr>
-              <w:instrText xml:space="preserve"> PAGEREF _Toc83640341 \h </w:instrText>
+              <w:instrText xml:space="preserve"> PAGEREF _Toc84101787 \h </w:instrText>
             </w:r>
             <w:r>
               <w:rPr>
@@ -1758,7 +1758,7 @@
               <w:lang w:val="en-US"/>
             </w:rPr>
           </w:pPr>
-          <w:hyperlink w:anchor="_Toc83640342" w:history="1">
+          <w:hyperlink w:anchor="_Toc84101788" w:history="1">
             <w:r>
               <w:rPr>
                 <w:rStyle w:val="Hipervnculo"/>
@@ -1808,7 +1808,7 @@
                 <w:noProof/>
                 <w:webHidden/>
               </w:rPr>
-              <w:instrText xml:space="preserve"> PAGEREF _Toc83640342 \h </w:instrText>
+              <w:instrText xml:space="preserve"> PAGEREF _Toc84101788 \h </w:instrText>
             </w:r>
             <w:r>
               <w:rPr>
@@ -1852,7 +1852,7 @@
               <w:lang w:val="en-US"/>
             </w:rPr>
           </w:pPr>
-          <w:hyperlink w:anchor="_Toc83640343" w:history="1">
+          <w:hyperlink w:anchor="_Toc84101789" w:history="1">
             <w:r>
               <w:rPr>
                 <w:rStyle w:val="Hipervnculo"/>
@@ -1902,7 +1902,7 @@
                 <w:noProof/>
                 <w:webHidden/>
               </w:rPr>
-              <w:instrText xml:space="preserve"> PAGEREF _Toc83640343 \h </w:instrText>
+              <w:instrText xml:space="preserve"> PAGEREF _Toc84101789 \h </w:instrText>
             </w:r>
             <w:r>
               <w:rPr>
@@ -1946,7 +1946,7 @@
               <w:lang w:val="en-US" w:eastAsia="en-US"/>
             </w:rPr>
           </w:pPr>
-          <w:hyperlink w:anchor="_Toc83640344" w:history="1">
+          <w:hyperlink w:anchor="_Toc84101790" w:history="1">
             <w:r>
               <w:rPr>
                 <w:rStyle w:val="Hipervnculo"/>
@@ -1992,7 +1992,7 @@
                 <w:noProof/>
                 <w:webHidden/>
               </w:rPr>
-              <w:instrText xml:space="preserve"> PAGEREF _Toc83640344 \h </w:instrText>
+              <w:instrText xml:space="preserve"> PAGEREF _Toc84101790 \h </w:instrText>
             </w:r>
             <w:r>
               <w:rPr>
@@ -2036,7 +2036,7 @@
               <w:lang w:val="en-US"/>
             </w:rPr>
           </w:pPr>
-          <w:hyperlink w:anchor="_Toc83640345" w:history="1">
+          <w:hyperlink w:anchor="_Toc84101791" w:history="1">
             <w:r>
               <w:rPr>
                 <w:rStyle w:val="Hipervnculo"/>
@@ -2082,7 +2082,7 @@
                 <w:noProof/>
                 <w:webHidden/>
               </w:rPr>
-              <w:instrText xml:space="preserve"> PAGEREF _Toc83640345 \h </w:instrText>
+              <w:instrText xml:space="preserve"> PAGEREF _Toc84101791 \h </w:instrText>
             </w:r>
             <w:r>
               <w:rPr>
@@ -2126,7 +2126,7 @@
               <w:lang w:val="en-US" w:eastAsia="en-US"/>
             </w:rPr>
           </w:pPr>
-          <w:hyperlink w:anchor="_Toc83640346" w:history="1">
+          <w:hyperlink w:anchor="_Toc84101792" w:history="1">
             <w:r>
               <w:rPr>
                 <w:rStyle w:val="Hipervnculo"/>
@@ -2172,7 +2172,7 @@
                 <w:noProof/>
                 <w:webHidden/>
               </w:rPr>
-              <w:instrText xml:space="preserve"> PAGEREF _Toc83640346 \h </w:instrText>
+              <w:instrText xml:space="preserve"> PAGEREF _Toc84101792 \h </w:instrText>
             </w:r>
             <w:r>
               <w:rPr>
@@ -2216,7 +2216,7 @@
               <w:lang w:val="en-US" w:eastAsia="en-US"/>
             </w:rPr>
           </w:pPr>
-          <w:hyperlink w:anchor="_Toc83640347" w:history="1">
+          <w:hyperlink w:anchor="_Toc84101793" w:history="1">
             <w:r>
               <w:rPr>
                 <w:rStyle w:val="Hipervnculo"/>
@@ -2262,7 +2262,7 @@
                 <w:noProof/>
                 <w:webHidden/>
               </w:rPr>
-              <w:instrText xml:space="preserve"> PAGEREF _Toc83640347 \h </w:instrText>
+              <w:instrText xml:space="preserve"> PAGEREF _Toc84101793 \h </w:instrText>
             </w:r>
             <w:r>
               <w:rPr>
@@ -2306,7 +2306,7 @@
               <w:lang w:val="en-US" w:eastAsia="en-US"/>
             </w:rPr>
           </w:pPr>
-          <w:hyperlink w:anchor="_Toc83640348" w:history="1">
+          <w:hyperlink w:anchor="_Toc84101794" w:history="1">
             <w:r>
               <w:rPr>
                 <w:rStyle w:val="Hipervnculo"/>
@@ -2352,7 +2352,7 @@
                 <w:noProof/>
                 <w:webHidden/>
               </w:rPr>
-              <w:instrText xml:space="preserve"> PAGEREF _Toc83640348 \h </w:instrText>
+              <w:instrText xml:space="preserve"> PAGEREF _Toc84101794 \h </w:instrText>
             </w:r>
             <w:r>
               <w:rPr>
@@ -2396,7 +2396,7 @@
               <w:lang w:val="en-US" w:eastAsia="en-US"/>
             </w:rPr>
           </w:pPr>
-          <w:hyperlink w:anchor="_Toc83640349" w:history="1">
+          <w:hyperlink w:anchor="_Toc84101795" w:history="1">
             <w:r>
               <w:rPr>
                 <w:rStyle w:val="Hipervnculo"/>
@@ -2442,191 +2442,7 @@
                 <w:noProof/>
                 <w:webHidden/>
               </w:rPr>
-              <w:instrText xml:space="preserve"> PAGEREF _Toc83640349 \h </w:instrText>
-            </w:r>
-            <w:r>
-              <w:rPr>
-                <w:noProof/>
-                <w:webHidden/>
-              </w:rPr>
-            </w:r>
-            <w:r>
-              <w:rPr>
-                <w:noProof/>
-                <w:webHidden/>
-              </w:rPr>
-              <w:fldChar w:fldCharType="separate"/>
-            </w:r>
-            <w:r>
-              <w:rPr>
-                <w:noProof/>
-                <w:webHidden/>
-              </w:rPr>
-              <w:t>9</w:t>
-            </w:r>
-            <w:r>
-              <w:rPr>
-                <w:noProof/>
-                <w:webHidden/>
-              </w:rPr>
-              <w:fldChar w:fldCharType="end"/>
-            </w:r>
-          </w:hyperlink>
-        </w:p>
-        <w:p>
-          <w:pPr>
-            <w:pStyle w:val="TDC1"/>
-            <w:tabs>
-              <w:tab w:val="left" w:pos="440"/>
-              <w:tab w:val="right" w:leader="dot" w:pos="8828"/>
-            </w:tabs>
-            <w:rPr>
-              <w:rFonts w:cstheme="minorBidi"/>
-              <w:noProof/>
-              <w:lang w:val="en-US" w:eastAsia="en-US"/>
-            </w:rPr>
-          </w:pPr>
-          <w:hyperlink w:anchor="_Toc83640350" w:history="1">
-            <w:r>
-              <w:rPr>
-                <w:rStyle w:val="Hipervnculo"/>
-                <w:rFonts w:ascii="Lato Light" w:hAnsi="Lato Light"/>
-                <w:b/>
-                <w:noProof/>
-              </w:rPr>
-              <w:t>8</w:t>
-            </w:r>
-            <w:r>
-              <w:rPr>
-                <w:rFonts w:cstheme="minorBidi"/>
-                <w:noProof/>
-                <w:lang w:val="en-US" w:eastAsia="en-US"/>
-              </w:rPr>
-              <w:tab/>
-            </w:r>
-            <w:r>
-              <w:rPr>
-                <w:rStyle w:val="Hipervnculo"/>
-                <w:rFonts w:ascii="Lato Light" w:hAnsi="Lato Light"/>
-                <w:b/>
-                <w:noProof/>
-              </w:rPr>
-              <w:t>INVERSIÓN</w:t>
-            </w:r>
-            <w:r>
-              <w:rPr>
-                <w:noProof/>
-                <w:webHidden/>
-              </w:rPr>
-              <w:tab/>
-            </w:r>
-            <w:r>
-              <w:rPr>
-                <w:noProof/>
-                <w:webHidden/>
-              </w:rPr>
-              <w:fldChar w:fldCharType="begin"/>
-            </w:r>
-            <w:r>
-              <w:rPr>
-                <w:noProof/>
-                <w:webHidden/>
-              </w:rPr>
-              <w:instrText xml:space="preserve"> PAGEREF _Toc83640350 \h </w:instrText>
-            </w:r>
-            <w:r>
-              <w:rPr>
-                <w:noProof/>
-                <w:webHidden/>
-              </w:rPr>
-            </w:r>
-            <w:r>
-              <w:rPr>
-                <w:noProof/>
-                <w:webHidden/>
-              </w:rPr>
-              <w:fldChar w:fldCharType="separate"/>
-            </w:r>
-            <w:r>
-              <w:rPr>
-                <w:noProof/>
-                <w:webHidden/>
-              </w:rPr>
-              <w:t>9</w:t>
-            </w:r>
-            <w:r>
-              <w:rPr>
-                <w:noProof/>
-                <w:webHidden/>
-              </w:rPr>
-              <w:fldChar w:fldCharType="end"/>
-            </w:r>
-          </w:hyperlink>
-        </w:p>
-        <w:p>
-          <w:pPr>
-            <w:pStyle w:val="TDC2"/>
-            <w:tabs>
-              <w:tab w:val="left" w:pos="880"/>
-              <w:tab w:val="right" w:leader="dot" w:pos="8828"/>
-            </w:tabs>
-            <w:rPr>
-              <w:rFonts w:eastAsiaTheme="minorEastAsia"/>
-              <w:noProof/>
-              <w:lang w:val="en-US"/>
-            </w:rPr>
-          </w:pPr>
-          <w:hyperlink w:anchor="_Toc83640351" w:history="1">
-            <w:r>
-              <w:rPr>
-                <w:rStyle w:val="Hipervnculo"/>
-                <w:rFonts w:ascii="Lato Light" w:hAnsi="Lato Light"/>
-                <w:b/>
-                <w:bCs/>
-                <w:iCs/>
-                <w:noProof/>
-              </w:rPr>
-              <w:t>8.1</w:t>
-            </w:r>
-            <w:r>
-              <w:rPr>
-                <w:rFonts w:eastAsiaTheme="minorEastAsia"/>
-                <w:noProof/>
-                <w:lang w:val="en-US"/>
-              </w:rPr>
-              <w:tab/>
-            </w:r>
-            <w:r>
-              <w:rPr>
-                <w:rStyle w:val="Hipervnculo"/>
-                <w:rFonts w:ascii="Lato Light" w:hAnsi="Lato Light"/>
-                <w:b/>
-                <w:bCs/>
-                <w:iCs/>
-                <w:noProof/>
-              </w:rPr>
-              <w:t>FORMA DE PAGO</w:t>
-            </w:r>
-            <w:r>
-              <w:rPr>
-                <w:noProof/>
-                <w:webHidden/>
-              </w:rPr>
-              <w:tab/>
-            </w:r>
-            <w:r>
-              <w:rPr>
-                <w:noProof/>
-                <w:webHidden/>
-              </w:rPr>
-              <w:fldChar w:fldCharType="begin"/>
-            </w:r>
-            <w:r>
-              <w:rPr>
-                <w:noProof/>
-                <w:webHidden/>
-              </w:rPr>
-              <w:instrText xml:space="preserve"> PAGEREF _Toc83640351 \h </w:instrText>
+              <w:instrText xml:space="preserve"> PAGEREF _Toc84101795 \h </w:instrText>
             </w:r>
             <w:r>
               <w:rPr>
@@ -2720,7 +2536,7 @@
           <w:szCs w:val="22"/>
         </w:rPr>
       </w:pPr>
-      <w:bookmarkStart w:id="2" w:name="_Toc83640340"/>
+      <w:bookmarkStart w:id="2" w:name="_Toc84101786"/>
       <w:r>
         <w:rPr>
           <w:rStyle w:val="Ttulodellibro"/>
@@ -3004,7 +2820,7 @@
           <w:szCs w:val="24"/>
         </w:rPr>
       </w:pPr>
-      <w:bookmarkStart w:id="4" w:name="_Toc83640341"/>
+      <w:bookmarkStart w:id="4" w:name="_Toc84101787"/>
       <w:r>
         <w:rPr>
           <w:rStyle w:val="Ttulodellibro"/>
@@ -3043,7 +2859,7 @@
         </w:rPr>
       </w:pPr>
       <w:bookmarkStart w:id="5" w:name="_Toc491970060"/>
-      <w:bookmarkStart w:id="6" w:name="_Toc83640342"/>
+      <w:bookmarkStart w:id="6" w:name="_Toc84101788"/>
       <w:r>
         <w:rPr>
           <w:rStyle w:val="Ttulodellibro"/>
@@ -3108,7 +2924,7 @@
           <w:szCs w:val="22"/>
         </w:rPr>
       </w:pPr>
-      <w:bookmarkStart w:id="7" w:name="_Toc83640343"/>
+      <w:bookmarkStart w:id="7" w:name="_Toc84101789"/>
       <w:r>
         <w:rPr>
           <w:rStyle w:val="Ttulodellibro"/>
@@ -3265,13 +3081,7 @@
         <w:rPr>
           <w:rFonts w:ascii="Lato Light" w:hAnsi="Lato Light"/>
         </w:rPr>
-        <w:t>sistema de control y seguimiento de vacunación</w:t>
-      </w:r>
-      <w:r>
-        <w:rPr>
-          <w:rFonts w:ascii="Lato Light" w:hAnsi="Lato Light"/>
-        </w:rPr>
-        <w:t>, verificando</w:t>
+        <w:t>sistema de control y seguimiento de vacunación, verificando</w:t>
       </w:r>
       <w:r>
         <w:rPr>
@@ -3306,7 +3116,7 @@
           <w:szCs w:val="24"/>
         </w:rPr>
       </w:pPr>
-      <w:bookmarkStart w:id="8" w:name="_Toc83640344"/>
+      <w:bookmarkStart w:id="8" w:name="_Toc84101790"/>
       <w:r>
         <w:rPr>
           <w:rStyle w:val="Ttulodellibro"/>
@@ -3341,7 +3151,7 @@
           <w:szCs w:val="22"/>
         </w:rPr>
       </w:pPr>
-      <w:bookmarkStart w:id="9" w:name="_Toc83640345"/>
+      <w:bookmarkStart w:id="9" w:name="_Toc84101791"/>
       <w:r>
         <w:rPr>
           <w:rStyle w:val="Ttulodellibro"/>
@@ -3561,59 +3371,7 @@
           <w:rFonts w:ascii="Lato Light" w:hAnsi="Lato Light"/>
           <w:i w:val="0"/>
         </w:rPr>
-        <w:t>Usuarios</w:t>
-      </w:r>
-      <w:r>
-        <w:rPr>
-          <w:rStyle w:val="Ttulodellibro"/>
-          <w:rFonts w:ascii="Lato Light" w:hAnsi="Lato Light"/>
-          <w:b w:val="0"/>
-          <w:i w:val="0"/>
-        </w:rPr>
-        <w:t xml:space="preserve">, </w:t>
-      </w:r>
-      <w:r>
-        <w:rPr>
-          <w:rStyle w:val="Ttulodellibro"/>
-          <w:rFonts w:ascii="Lato Light" w:hAnsi="Lato Light"/>
-          <w:i w:val="0"/>
-        </w:rPr>
-        <w:t>Perfiles</w:t>
-      </w:r>
-      <w:r>
-        <w:rPr>
-          <w:rStyle w:val="Ttulodellibro"/>
-          <w:rFonts w:ascii="Lato Light" w:hAnsi="Lato Light"/>
-          <w:b w:val="0"/>
-          <w:i w:val="0"/>
-        </w:rPr>
-        <w:t>,</w:t>
-      </w:r>
-      <w:r>
-        <w:rPr>
-          <w:rStyle w:val="Ttulodellibro"/>
-          <w:rFonts w:ascii="Lato Light" w:hAnsi="Lato Light"/>
-          <w:b w:val="0"/>
-          <w:i w:val="0"/>
-        </w:rPr>
-        <w:t xml:space="preserve"> </w:t>
-      </w:r>
-      <w:r>
-        <w:rPr>
-          <w:rStyle w:val="Ttulodellibro"/>
-          <w:rFonts w:ascii="Lato Light" w:hAnsi="Lato Light"/>
-          <w:i w:val="0"/>
-        </w:rPr>
-        <w:t>Carnet Digital</w:t>
-      </w:r>
-      <w:r>
-        <w:rPr>
-          <w:rStyle w:val="Ttulodellibro"/>
-          <w:rFonts w:ascii="Lato Light" w:hAnsi="Lato Light"/>
-          <w:b w:val="0"/>
-          <w:i w:val="0"/>
-        </w:rPr>
-        <w:t>.</w:t>
+        <w:t>Inicio, Carnet Digital, Créditos</w:t>
       </w:r>
     </w:p>
     <w:p>
@@ -3639,69 +3397,24 @@
           <w:b w:val="0"/>
           <w:i w:val="0"/>
         </w:rPr>
-        <w:t xml:space="preserve">En </w:t>
-      </w:r>
-      <w:r>
-        <w:rPr>
-          <w:rStyle w:val="Ttulodellibro"/>
-          <w:rFonts w:ascii="Lato Light" w:hAnsi="Lato Light"/>
-          <w:b w:val="0"/>
-          <w:i w:val="0"/>
-        </w:rPr>
-        <w:t>el submenú</w:t>
-      </w:r>
-      <w:r>
-        <w:rPr>
-          <w:rStyle w:val="Ttulodellibro"/>
-          <w:rFonts w:ascii="Lato Light" w:hAnsi="Lato Light"/>
-          <w:b w:val="0"/>
-          <w:i w:val="0"/>
-        </w:rPr>
-        <w:t xml:space="preserve"> de </w:t>
-      </w:r>
-      <w:r>
-        <w:rPr>
-          <w:rStyle w:val="Ttulodellibro"/>
-          <w:rFonts w:ascii="Lato Light" w:hAnsi="Lato Light"/>
-          <w:i w:val="0"/>
-        </w:rPr>
-        <w:t>Usuarios</w:t>
-      </w:r>
-      <w:r>
-        <w:rPr>
-          <w:rStyle w:val="Ttulodellibro"/>
-          <w:rFonts w:ascii="Lato Light" w:hAnsi="Lato Light"/>
-          <w:b w:val="0"/>
-          <w:i w:val="0"/>
-        </w:rPr>
-        <w:t xml:space="preserve">, se podrá realizar el registro </w:t>
-      </w:r>
-      <w:r>
-        <w:rPr>
-          <w:rStyle w:val="Ttulodellibro"/>
-          <w:rFonts w:ascii="Lato Light" w:hAnsi="Lato Light"/>
-          <w:b w:val="0"/>
-          <w:i w:val="0"/>
-        </w:rPr>
-        <w:t>mediante un formulario que solicite datos básicos como nombres, apellidos, documento de identidad, fecha y lugar de nacimiento,</w:t>
-      </w:r>
-      <w:r>
-        <w:rPr>
-          <w:rStyle w:val="Ttulodellibro"/>
-          <w:rFonts w:ascii="Lato Light" w:hAnsi="Lato Light"/>
-          <w:b w:val="0"/>
-          <w:i w:val="0"/>
-        </w:rPr>
-        <w:t xml:space="preserve"> email, teléfono de contacto, d</w:t>
-      </w:r>
-      <w:r>
-        <w:rPr>
-          <w:rStyle w:val="Ttulodellibro"/>
-          <w:rFonts w:ascii="Lato Light" w:hAnsi="Lato Light"/>
-          <w:b w:val="0"/>
-          <w:i w:val="0"/>
-        </w:rPr>
-        <w:t>irección.</w:t>
+        <w:t xml:space="preserve">El submenú </w:t>
+      </w:r>
+      <w:r>
+        <w:rPr>
+          <w:rStyle w:val="Ttulodellibro"/>
+          <w:rFonts w:ascii="Lato Light" w:hAnsi="Lato Light"/>
+          <w:i w:val="0"/>
+        </w:rPr>
+        <w:t>Inicio</w:t>
+      </w:r>
+      <w:r>
+        <w:rPr>
+          <w:rStyle w:val="Ttulodellibro"/>
+          <w:rFonts w:ascii="Lato Light" w:hAnsi="Lato Light"/>
+          <w:b w:val="0"/>
+          <w:i w:val="0"/>
+        </w:rPr>
+        <w:t xml:space="preserve"> permite volver a la interfaz de Inicio de Sesión.</w:t>
       </w:r>
     </w:p>
     <w:p>
@@ -3727,60 +3440,59 @@
           <w:b w:val="0"/>
           <w:i w:val="0"/>
         </w:rPr>
-        <w:t xml:space="preserve">En </w:t>
-      </w:r>
-      <w:r>
-        <w:rPr>
-          <w:rStyle w:val="Ttulodellibro"/>
-          <w:rFonts w:ascii="Lato Light" w:hAnsi="Lato Light"/>
-          <w:b w:val="0"/>
-          <w:i w:val="0"/>
-        </w:rPr>
-        <w:t>el sub</w:t>
-      </w:r>
-      <w:r>
-        <w:rPr>
-          <w:rStyle w:val="Ttulodellibro"/>
-          <w:rFonts w:ascii="Lato Light" w:hAnsi="Lato Light"/>
-          <w:b w:val="0"/>
-          <w:i w:val="0"/>
-        </w:rPr>
-        <w:t xml:space="preserve">menú </w:t>
-      </w:r>
-      <w:r>
-        <w:rPr>
-          <w:rStyle w:val="Ttulodellibro"/>
-          <w:rFonts w:ascii="Lato Light" w:hAnsi="Lato Light"/>
-          <w:b w:val="0"/>
-          <w:i w:val="0"/>
-        </w:rPr>
-        <w:t xml:space="preserve">de </w:t>
-      </w:r>
-      <w:r>
-        <w:rPr>
-          <w:rStyle w:val="Ttulodellibro"/>
-          <w:rFonts w:ascii="Lato Light" w:hAnsi="Lato Light"/>
-          <w:i w:val="0"/>
-        </w:rPr>
-        <w:t>Perfiles</w:t>
-      </w:r>
-      <w:r>
-        <w:rPr>
-          <w:rStyle w:val="Ttulodellibro"/>
-          <w:rFonts w:ascii="Lato Light" w:hAnsi="Lato Light"/>
-          <w:b w:val="0"/>
-          <w:i w:val="0"/>
-        </w:rPr>
-        <w:t xml:space="preserve"> se gestionarán las acciones necesarias para</w:t>
-      </w:r>
-      <w:r>
-        <w:rPr>
-          <w:rStyle w:val="Ttulodellibro"/>
-          <w:rFonts w:ascii="Lato Light" w:hAnsi="Lato Light"/>
-          <w:b w:val="0"/>
-          <w:i w:val="0"/>
-        </w:rPr>
-        <w:t xml:space="preserve"> llevar a cabo la creación, edición, listado y eliminación de perfiles.</w:t>
+        <w:t xml:space="preserve">El submenú </w:t>
+      </w:r>
+      <w:r>
+        <w:rPr>
+          <w:rStyle w:val="Ttulodellibro"/>
+          <w:rFonts w:ascii="Lato Light" w:hAnsi="Lato Light"/>
+          <w:i w:val="0"/>
+        </w:rPr>
+        <w:t>Carnet Digital</w:t>
+      </w:r>
+      <w:r>
+        <w:rPr>
+          <w:rStyle w:val="Ttulodellibro"/>
+          <w:rFonts w:ascii="Lato Light" w:hAnsi="Lato Light"/>
+          <w:b w:val="0"/>
+          <w:i w:val="0"/>
+        </w:rPr>
+        <w:t xml:space="preserve"> es la página principal, en la cual se mostrará una tabla con el listado de los infantes que estén registrados en la base de datos, mostrando el número de identificación personal NUIP, Nombre, Fecha de</w:t>
+      </w:r>
+      <w:r>
+        <w:rPr>
+          <w:rStyle w:val="Ttulodellibro"/>
+          <w:rFonts w:ascii="Lato Light" w:hAnsi="Lato Light"/>
+          <w:b w:val="0"/>
+          <w:i w:val="0"/>
+        </w:rPr>
+        <w:t xml:space="preserve"> registro, así como la acción</w:t>
+      </w:r>
+      <w:r>
+        <w:rPr>
+          <w:rStyle w:val="Ttulodellibro"/>
+          <w:rFonts w:ascii="Lato Light" w:hAnsi="Lato Light"/>
+          <w:b w:val="0"/>
+          <w:i w:val="0"/>
+        </w:rPr>
+        <w:t xml:space="preserve"> de </w:t>
+      </w:r>
+      <w:r>
+        <w:rPr>
+          <w:rStyle w:val="Ttulodellibro"/>
+          <w:rFonts w:ascii="Lato Light" w:hAnsi="Lato Light"/>
+          <w:b w:val="0"/>
+        </w:rPr>
+        <w:t>Historial de Vacunas</w:t>
+      </w:r>
+      <w:r>
+        <w:rPr>
+          <w:rStyle w:val="Ttulodellibro"/>
+          <w:rFonts w:ascii="Lato Light" w:hAnsi="Lato Light"/>
+          <w:b w:val="0"/>
+          <w:i w:val="0"/>
+        </w:rPr>
+        <w:t xml:space="preserve">. Adicionalmente se contará con dos opciones para filtrar el listado bien sea en función del NUIP o del nombre. </w:t>
       </w:r>
     </w:p>
     <w:p>
@@ -3806,34 +3518,7 @@
           <w:b w:val="0"/>
           <w:i w:val="0"/>
         </w:rPr>
-        <w:t>E</w:t>
-      </w:r>
-      <w:r>
-        <w:rPr>
-          <w:rStyle w:val="Ttulodellibro"/>
-          <w:rFonts w:ascii="Lato Light" w:hAnsi="Lato Light"/>
-          <w:b w:val="0"/>
-          <w:i w:val="0"/>
-        </w:rPr>
-        <w:t xml:space="preserve">n </w:t>
-      </w:r>
-      <w:r>
-        <w:rPr>
-          <w:rStyle w:val="Ttulodellibro"/>
-          <w:rFonts w:ascii="Lato Light" w:hAnsi="Lato Light"/>
-          <w:b w:val="0"/>
-          <w:i w:val="0"/>
-        </w:rPr>
-        <w:t>l</w:t>
-      </w:r>
-      <w:r>
-        <w:rPr>
-          <w:rStyle w:val="Ttulodellibro"/>
-          <w:rFonts w:ascii="Lato Light" w:hAnsi="Lato Light"/>
-          <w:b w:val="0"/>
-          <w:i w:val="0"/>
-        </w:rPr>
-        <w:t>a</w:t>
+        <w:t>La acción</w:t>
       </w:r>
       <w:r>
         <w:rPr>
@@ -3849,9 +3534,8 @@
           <w:rStyle w:val="Ttulodellibro"/>
           <w:rFonts w:ascii="Lato Light" w:hAnsi="Lato Light"/>
           <w:b w:val="0"/>
-          <w:i w:val="0"/>
-        </w:rPr>
-        <w:t>opción</w:t>
+        </w:rPr>
+        <w:t>Historial de Vacunas</w:t>
       </w:r>
       <w:r>
         <w:rPr>
@@ -3869,6 +3553,59 @@
           <w:b w:val="0"/>
           <w:i w:val="0"/>
         </w:rPr>
+        <w:t>llevará</w:t>
+      </w:r>
+      <w:r>
+        <w:rPr>
+          <w:rStyle w:val="Ttulodellibro"/>
+          <w:rFonts w:ascii="Lato Light" w:hAnsi="Lato Light"/>
+          <w:b w:val="0"/>
+          <w:i w:val="0"/>
+        </w:rPr>
+        <w:t xml:space="preserve"> a la interfaz de </w:t>
+      </w:r>
+      <w:r>
+        <w:rPr>
+          <w:rStyle w:val="Ttulodellibro"/>
+          <w:rFonts w:ascii="Lato Light" w:hAnsi="Lato Light"/>
+          <w:i w:val="0"/>
+        </w:rPr>
+        <w:t>Historial de Vacunas</w:t>
+      </w:r>
+      <w:r>
+        <w:rPr>
+          <w:rStyle w:val="Ttulodellibro"/>
+          <w:rFonts w:ascii="Lato Light" w:hAnsi="Lato Light"/>
+          <w:b w:val="0"/>
+          <w:i w:val="0"/>
+        </w:rPr>
+        <w:t>.</w:t>
+      </w:r>
+      <w:r>
+        <w:rPr>
+          <w:rStyle w:val="Ttulodellibro"/>
+          <w:rFonts w:ascii="Lato Light" w:hAnsi="Lato Light"/>
+          <w:b w:val="0"/>
+          <w:i w:val="0"/>
+        </w:rPr>
+        <w:t xml:space="preserve"> U</w:t>
+      </w:r>
+      <w:r>
+        <w:rPr>
+          <w:rStyle w:val="Ttulodellibro"/>
+          <w:rFonts w:ascii="Lato Light" w:hAnsi="Lato Light"/>
+          <w:b w:val="0"/>
+          <w:i w:val="0"/>
+        </w:rPr>
+        <w:t xml:space="preserve">n rol de Enfermera tendrá permiso </w:t>
+      </w:r>
+      <w:r>
+        <w:rPr>
+          <w:rStyle w:val="Ttulodellibro"/>
+          <w:rFonts w:ascii="Lato Light" w:hAnsi="Lato Light"/>
+          <w:b w:val="0"/>
+          <w:i w:val="0"/>
+        </w:rPr>
         <w:t>de</w:t>
       </w:r>
       <w:r>
@@ -3878,139 +3615,52 @@
           <w:b w:val="0"/>
           <w:i w:val="0"/>
         </w:rPr>
-        <w:t xml:space="preserve"> </w:t>
-      </w:r>
-      <w:r>
-        <w:rPr>
-          <w:rStyle w:val="Ttulodellibro"/>
-          <w:rFonts w:ascii="Lato Light" w:hAnsi="Lato Light"/>
-          <w:i w:val="0"/>
-        </w:rPr>
-        <w:t>Crear</w:t>
-      </w:r>
-      <w:r>
-        <w:rPr>
-          <w:rStyle w:val="Ttulodellibro"/>
-          <w:rFonts w:ascii="Lato Light" w:hAnsi="Lato Light"/>
-          <w:i w:val="0"/>
-        </w:rPr>
-        <w:t xml:space="preserve"> </w:t>
-      </w:r>
-      <w:r>
-        <w:rPr>
-          <w:rStyle w:val="Ttulodellibro"/>
-          <w:rFonts w:ascii="Lato Light" w:hAnsi="Lato Light"/>
-          <w:i w:val="0"/>
-        </w:rPr>
-        <w:t>Perfil</w:t>
-      </w:r>
-      <w:r>
-        <w:rPr>
-          <w:rStyle w:val="Ttulodellibro"/>
-          <w:rFonts w:ascii="Lato Light" w:hAnsi="Lato Light"/>
-          <w:b w:val="0"/>
-          <w:i w:val="0"/>
-        </w:rPr>
-        <w:t xml:space="preserve"> </w:t>
-      </w:r>
-      <w:r>
-        <w:rPr>
-          <w:rStyle w:val="Ttulodellibro"/>
-          <w:rFonts w:ascii="Lato Light" w:hAnsi="Lato Light"/>
-          <w:b w:val="0"/>
-          <w:i w:val="0"/>
-        </w:rPr>
-        <w:t>se establecerá el nombre del perfil</w:t>
-      </w:r>
-      <w:r>
-        <w:rPr>
-          <w:rStyle w:val="Ttulodellibro"/>
-          <w:rFonts w:ascii="Lato Light" w:hAnsi="Lato Light"/>
-          <w:b w:val="0"/>
-          <w:i w:val="0"/>
-        </w:rPr>
-        <w:t xml:space="preserve"> (Ad</w:t>
-      </w:r>
-      <w:r>
-        <w:rPr>
-          <w:rStyle w:val="Ttulodellibro"/>
-          <w:rFonts w:ascii="Lato Light" w:hAnsi="Lato Light"/>
-          <w:b w:val="0"/>
-          <w:i w:val="0"/>
-        </w:rPr>
-        <w:t>ministrador, Gerente, Enfermera(</w:t>
-      </w:r>
-      <w:r>
-        <w:rPr>
-          <w:rStyle w:val="Ttulodellibro"/>
-          <w:rFonts w:ascii="Lato Light" w:hAnsi="Lato Light"/>
-          <w:b w:val="0"/>
-          <w:i w:val="0"/>
-        </w:rPr>
-        <w:t>o</w:t>
-      </w:r>
-      <w:r>
-        <w:rPr>
-          <w:rStyle w:val="Ttulodellibro"/>
-          <w:rFonts w:ascii="Lato Light" w:hAnsi="Lato Light"/>
-          <w:b w:val="0"/>
-          <w:i w:val="0"/>
-        </w:rPr>
-        <w:t>)</w:t>
-      </w:r>
-      <w:r>
-        <w:rPr>
-          <w:rStyle w:val="Ttulodellibro"/>
-          <w:rFonts w:ascii="Lato Light" w:hAnsi="Lato Light"/>
-          <w:b w:val="0"/>
-          <w:i w:val="0"/>
-        </w:rPr>
-        <w:t>, Acudiente, Secretaria</w:t>
-      </w:r>
-      <w:r>
-        <w:rPr>
-          <w:rStyle w:val="Ttulodellibro"/>
-          <w:rFonts w:ascii="Lato Light" w:hAnsi="Lato Light"/>
-          <w:b w:val="0"/>
-          <w:i w:val="0"/>
-        </w:rPr>
-        <w:t xml:space="preserve"> entre otros</w:t>
-      </w:r>
-      <w:r>
-        <w:rPr>
-          <w:rStyle w:val="Ttulodellibro"/>
-          <w:rFonts w:ascii="Lato Light" w:hAnsi="Lato Light"/>
-          <w:b w:val="0"/>
-          <w:i w:val="0"/>
-        </w:rPr>
-        <w:t>) y</w:t>
-      </w:r>
-      <w:r>
-        <w:rPr>
-          <w:rStyle w:val="Ttulodellibro"/>
-          <w:rFonts w:ascii="Lato Light" w:hAnsi="Lato Light"/>
-          <w:b w:val="0"/>
-          <w:i w:val="0"/>
-        </w:rPr>
-        <w:t xml:space="preserve"> se le asignarán</w:t>
-      </w:r>
-      <w:r>
-        <w:rPr>
-          <w:rStyle w:val="Ttulodellibro"/>
-          <w:rFonts w:ascii="Lato Light" w:hAnsi="Lato Light"/>
-          <w:b w:val="0"/>
-          <w:i w:val="0"/>
-        </w:rPr>
-        <w:t xml:space="preserve"> los</w:t>
-      </w:r>
-      <w:r>
-        <w:rPr>
-          <w:rStyle w:val="Ttulodellibro"/>
-          <w:rFonts w:ascii="Lato Light" w:hAnsi="Lato Light"/>
-          <w:b w:val="0"/>
-          <w:i w:val="0"/>
-        </w:rPr>
-        <w:t xml:space="preserve"> permisos.</w:t>
+        <w:t xml:space="preserve"> modificar la fecha de programación de alguna de las </w:t>
+      </w:r>
+      <w:r>
+        <w:rPr>
+          <w:rStyle w:val="Ttulodellibro"/>
+          <w:rFonts w:ascii="Lato Light" w:hAnsi="Lato Light"/>
+          <w:b w:val="0"/>
+          <w:i w:val="0"/>
+        </w:rPr>
+        <w:t>vacunas, así como diligenciar la información correspondiente a cada una</w:t>
+      </w:r>
+      <w:r>
+        <w:rPr>
+          <w:rStyle w:val="Ttulodellibro"/>
+          <w:rFonts w:ascii="Lato Light" w:hAnsi="Lato Light"/>
+          <w:b w:val="0"/>
+          <w:i w:val="0"/>
+        </w:rPr>
+        <w:t xml:space="preserve">, mientras que un rol de Acudiente solamente tendrá permiso </w:t>
+      </w:r>
+      <w:r>
+        <w:rPr>
+          <w:rStyle w:val="Ttulodellibro"/>
+          <w:rFonts w:ascii="Lato Light" w:hAnsi="Lato Light"/>
+          <w:b w:val="0"/>
+          <w:i w:val="0"/>
+        </w:rPr>
+        <w:t xml:space="preserve">para </w:t>
+      </w:r>
+      <w:r>
+        <w:rPr>
+          <w:rStyle w:val="Ttulodellibro"/>
+          <w:rFonts w:ascii="Lato Light" w:hAnsi="Lato Light"/>
+          <w:b w:val="0"/>
+          <w:i w:val="0"/>
+        </w:rPr>
+        <w:t>visualizar</w:t>
+      </w:r>
+      <w:r>
+        <w:rPr>
+          <w:rStyle w:val="Ttulodellibro"/>
+          <w:rFonts w:ascii="Lato Light" w:hAnsi="Lato Light"/>
+          <w:b w:val="0"/>
+          <w:i w:val="0"/>
+        </w:rPr>
+        <w:t>, sin poder realizar ninguna edición.</w:t>
       </w:r>
     </w:p>
     <w:p>
@@ -4036,49 +3686,123 @@
           <w:b w:val="0"/>
           <w:i w:val="0"/>
         </w:rPr>
-        <w:t xml:space="preserve">En la </w:t>
-      </w:r>
-      <w:r>
-        <w:rPr>
-          <w:rStyle w:val="Ttulodellibro"/>
-          <w:rFonts w:ascii="Lato Light" w:hAnsi="Lato Light"/>
-          <w:b w:val="0"/>
-          <w:i w:val="0"/>
-        </w:rPr>
-        <w:t xml:space="preserve">opción </w:t>
-      </w:r>
-      <w:r>
-        <w:rPr>
-          <w:rStyle w:val="Ttulodellibro"/>
-          <w:rFonts w:ascii="Lato Light" w:hAnsi="Lato Light"/>
-          <w:i w:val="0"/>
-        </w:rPr>
-        <w:t>E</w:t>
-      </w:r>
-      <w:r>
-        <w:rPr>
-          <w:rStyle w:val="Ttulodellibro"/>
-          <w:rFonts w:ascii="Lato Light" w:hAnsi="Lato Light"/>
-          <w:i w:val="0"/>
-        </w:rPr>
-        <w:t>di</w:t>
-      </w:r>
-      <w:r>
-        <w:rPr>
-          <w:rStyle w:val="Ttulodellibro"/>
-          <w:rFonts w:ascii="Lato Light" w:hAnsi="Lato Light"/>
-          <w:i w:val="0"/>
-        </w:rPr>
-        <w:t>tar Perfil</w:t>
-      </w:r>
-      <w:r>
-        <w:rPr>
-          <w:rStyle w:val="Ttulodellibro"/>
-          <w:rFonts w:ascii="Lato Light" w:hAnsi="Lato Light"/>
-          <w:b w:val="0"/>
-          <w:i w:val="0"/>
-        </w:rPr>
-        <w:t xml:space="preserve"> se podrá modificar el nombre y permisos de cada perfil.</w:t>
+        <w:t xml:space="preserve">La interfaz de </w:t>
+      </w:r>
+      <w:r>
+        <w:rPr>
+          <w:rStyle w:val="Ttulodellibro"/>
+          <w:rFonts w:ascii="Lato Light" w:hAnsi="Lato Light"/>
+          <w:i w:val="0"/>
+        </w:rPr>
+        <w:t>Historial de Vacunas</w:t>
+      </w:r>
+      <w:r>
+        <w:rPr>
+          <w:rStyle w:val="Ttulodellibro"/>
+          <w:rFonts w:ascii="Lato Light" w:hAnsi="Lato Light"/>
+          <w:b w:val="0"/>
+          <w:i w:val="0"/>
+        </w:rPr>
+        <w:t xml:space="preserve"> mostrará una tabla encabezada con el nombre del infante, y posteriormente un listado que muestre el nombre de las vacunas correspondi</w:t>
+      </w:r>
+      <w:r>
+        <w:rPr>
+          <w:rStyle w:val="Ttulodellibro"/>
+          <w:rFonts w:ascii="Lato Light" w:hAnsi="Lato Light"/>
+          <w:b w:val="0"/>
+          <w:i w:val="0"/>
+        </w:rPr>
+        <w:t xml:space="preserve">entes al esquema de vacunación, la dosis, </w:t>
+      </w:r>
+      <w:r>
+        <w:rPr>
+          <w:rStyle w:val="Ttulodellibro"/>
+          <w:rFonts w:ascii="Lato Light" w:hAnsi="Lato Light"/>
+          <w:b w:val="0"/>
+          <w:i w:val="0"/>
+        </w:rPr>
+        <w:t xml:space="preserve">la fecha de programación, la fecha de aplicación, </w:t>
+      </w:r>
+      <w:r>
+        <w:rPr>
+          <w:rStyle w:val="Ttulodellibro"/>
+          <w:rFonts w:ascii="Lato Light" w:hAnsi="Lato Light"/>
+          <w:b w:val="0"/>
+          <w:i w:val="0"/>
+        </w:rPr>
+        <w:t xml:space="preserve">el laboratorio, el número del lote, </w:t>
+      </w:r>
+      <w:r>
+        <w:rPr>
+          <w:rStyle w:val="Ttulodellibro"/>
+          <w:rFonts w:ascii="Lato Light" w:hAnsi="Lato Light"/>
+          <w:b w:val="0"/>
+          <w:i w:val="0"/>
+        </w:rPr>
+        <w:t>el lugar de aplicación,</w:t>
+      </w:r>
+      <w:r>
+        <w:rPr>
+          <w:rStyle w:val="Ttulodellibro"/>
+          <w:rFonts w:ascii="Lato Light" w:hAnsi="Lato Light"/>
+          <w:b w:val="0"/>
+          <w:i w:val="0"/>
+        </w:rPr>
+        <w:t xml:space="preserve"> el nombre del vacunador,</w:t>
+      </w:r>
+      <w:r>
+        <w:rPr>
+          <w:rStyle w:val="Ttulodellibro"/>
+          <w:rFonts w:ascii="Lato Light" w:hAnsi="Lato Light"/>
+          <w:b w:val="0"/>
+          <w:i w:val="0"/>
+        </w:rPr>
+        <w:t xml:space="preserve"> </w:t>
+      </w:r>
+      <w:r>
+        <w:rPr>
+          <w:rStyle w:val="Ttulodellibro"/>
+          <w:rFonts w:ascii="Lato Light" w:hAnsi="Lato Light"/>
+          <w:b w:val="0"/>
+          <w:i w:val="0"/>
+        </w:rPr>
+        <w:t xml:space="preserve">y </w:t>
+      </w:r>
+      <w:r>
+        <w:rPr>
+          <w:rStyle w:val="Ttulodellibro"/>
+          <w:rFonts w:ascii="Lato Light" w:hAnsi="Lato Light"/>
+          <w:b w:val="0"/>
+          <w:i w:val="0"/>
+        </w:rPr>
+        <w:t xml:space="preserve">finalmente </w:t>
+      </w:r>
+      <w:r>
+        <w:rPr>
+          <w:rStyle w:val="Ttulodellibro"/>
+          <w:rFonts w:ascii="Lato Light" w:hAnsi="Lato Light"/>
+          <w:b w:val="0"/>
+          <w:i w:val="0"/>
+        </w:rPr>
+        <w:t xml:space="preserve">el estado, es decir si la vacuna ya fue aplicada, fue reprogramada, no se aplicó, o si está pendiente. Adicionalmente el rol de Enfermera cuenta con un botón para guardar la información en el momento que se </w:t>
+      </w:r>
+      <w:r>
+        <w:rPr>
+          <w:rStyle w:val="Ttulodellibro"/>
+          <w:rFonts w:ascii="Lato Light" w:hAnsi="Lato Light"/>
+          <w:b w:val="0"/>
+          <w:i w:val="0"/>
+        </w:rPr>
+        <w:t>ingresen los datos correspondientes al momento de programar una vacuna o de diligenciar la información de alguna vacuna en específico (posterior a la vacunación)</w:t>
+      </w:r>
+      <w:r>
+        <w:rPr>
+          <w:rStyle w:val="Ttulodellibro"/>
+          <w:rFonts w:ascii="Lato Light" w:hAnsi="Lato Light"/>
+          <w:b w:val="0"/>
+          <w:i w:val="0"/>
+        </w:rPr>
+        <w:t xml:space="preserve">. </w:t>
       </w:r>
     </w:p>
     <w:p>
@@ -4104,7 +3828,41 @@
           <w:b w:val="0"/>
           <w:i w:val="0"/>
         </w:rPr>
-        <w:t>En la opción</w:t>
+        <w:t>El submenú</w:t>
+      </w:r>
+      <w:r>
+        <w:rPr>
+          <w:rStyle w:val="Ttulodellibro"/>
+          <w:rFonts w:ascii="Lato Light" w:hAnsi="Lato Light"/>
+          <w:b w:val="0"/>
+          <w:i w:val="0"/>
+        </w:rPr>
+        <w:t xml:space="preserve"> de </w:t>
+      </w:r>
+      <w:r>
+        <w:rPr>
+          <w:rStyle w:val="Ttulodellibro"/>
+          <w:rFonts w:ascii="Lato Light" w:hAnsi="Lato Light"/>
+          <w:i w:val="0"/>
+        </w:rPr>
+        <w:t>C</w:t>
+      </w:r>
+      <w:r>
+        <w:rPr>
+          <w:rStyle w:val="Ttulodellibro"/>
+          <w:rFonts w:ascii="Lato Light" w:hAnsi="Lato Light"/>
+          <w:i w:val="0"/>
+        </w:rPr>
+        <w:t xml:space="preserve">réditos </w:t>
+      </w:r>
+      <w:r>
+        <w:rPr>
+          <w:rStyle w:val="Ttulodellibro"/>
+          <w:rFonts w:ascii="Lato Light" w:hAnsi="Lato Light"/>
+          <w:b w:val="0"/>
+          <w:i w:val="0"/>
+        </w:rPr>
+        <w:t>mostrará</w:t>
       </w:r>
       <w:r>
         <w:rPr>
@@ -4119,240 +3877,37 @@
         <w:rPr>
           <w:rStyle w:val="Ttulodellibro"/>
           <w:rFonts w:ascii="Lato Light" w:hAnsi="Lato Light"/>
-          <w:i w:val="0"/>
-        </w:rPr>
-        <w:t>Listar Perfiles</w:t>
-      </w:r>
-      <w:r>
-        <w:rPr>
-          <w:rStyle w:val="Ttulodellibro"/>
-          <w:rFonts w:ascii="Lato Light" w:hAnsi="Lato Light"/>
-          <w:b w:val="0"/>
-          <w:i w:val="0"/>
-        </w:rPr>
-        <w:t xml:space="preserve"> mostrará una tabla con los perfiles registrados, así como el ac</w:t>
-      </w:r>
-      <w:r>
-        <w:rPr>
-          <w:rStyle w:val="Ttulodellibro"/>
-          <w:rFonts w:ascii="Lato Light" w:hAnsi="Lato Light"/>
-          <w:b w:val="0"/>
-          <w:i w:val="0"/>
-        </w:rPr>
-        <w:t xml:space="preserve">ceso para la creación, edición, </w:t>
-      </w:r>
-      <w:r>
-        <w:rPr>
-          <w:rStyle w:val="Ttulodellibro"/>
-          <w:rFonts w:ascii="Lato Light" w:hAnsi="Lato Light"/>
-          <w:b w:val="0"/>
-          <w:i w:val="0"/>
-        </w:rPr>
-        <w:t xml:space="preserve"> eliminación </w:t>
-      </w:r>
-      <w:r>
-        <w:rPr>
-          <w:rStyle w:val="Ttulodellibro"/>
-          <w:rFonts w:ascii="Lato Light" w:hAnsi="Lato Light"/>
-          <w:b w:val="0"/>
-          <w:i w:val="0"/>
-        </w:rPr>
-        <w:t>y sus respectivos permisos</w:t>
-      </w:r>
-      <w:r>
-        <w:rPr>
-          <w:rStyle w:val="Ttulodellibro"/>
-          <w:rFonts w:ascii="Lato Light" w:hAnsi="Lato Light"/>
-          <w:b w:val="0"/>
-          <w:i w:val="0"/>
-        </w:rPr>
-        <w:t>.</w:t>
-      </w:r>
-    </w:p>
-    <w:p>
-      <w:pPr>
-        <w:pStyle w:val="Prrafodelista"/>
-        <w:numPr>
-          <w:ilvl w:val="0"/>
-          <w:numId w:val="23"/>
-        </w:numPr>
-        <w:spacing w:after="0" w:line="276" w:lineRule="auto"/>
-        <w:jc w:val="both"/>
-        <w:rPr>
-          <w:rStyle w:val="Ttulodellibro"/>
-          <w:rFonts w:ascii="Lato Light" w:hAnsi="Lato Light"/>
-          <w:b w:val="0"/>
-          <w:i w:val="0"/>
-        </w:rPr>
-      </w:pPr>
-      <w:r>
-        <w:rPr>
-          <w:rStyle w:val="Ttulodellibro"/>
-          <w:rFonts w:ascii="Lato Light" w:hAnsi="Lato Light"/>
-          <w:b w:val="0"/>
-          <w:i w:val="0"/>
-        </w:rPr>
-        <w:t xml:space="preserve">En </w:t>
-      </w:r>
-      <w:r>
-        <w:rPr>
-          <w:rStyle w:val="Ttulodellibro"/>
-          <w:rFonts w:ascii="Lato Light" w:hAnsi="Lato Light"/>
-          <w:b w:val="0"/>
-          <w:i w:val="0"/>
-        </w:rPr>
-        <w:t>el sub</w:t>
-      </w:r>
-      <w:r>
-        <w:rPr>
-          <w:rStyle w:val="Ttulodellibro"/>
-          <w:rFonts w:ascii="Lato Light" w:hAnsi="Lato Light"/>
-          <w:b w:val="0"/>
-          <w:i w:val="0"/>
-        </w:rPr>
-        <w:t>menú</w:t>
-      </w:r>
-      <w:r>
-        <w:rPr>
-          <w:rStyle w:val="Ttulodellibro"/>
-          <w:rFonts w:ascii="Lato Light" w:hAnsi="Lato Light"/>
-          <w:b w:val="0"/>
-          <w:i w:val="0"/>
-        </w:rPr>
-        <w:t xml:space="preserve"> de </w:t>
-      </w:r>
-      <w:r>
-        <w:rPr>
-          <w:rStyle w:val="Ttulodellibro"/>
-          <w:rFonts w:ascii="Lato Light" w:hAnsi="Lato Light"/>
-          <w:i w:val="0"/>
-        </w:rPr>
-        <w:t>Carnet Digital</w:t>
-      </w:r>
-      <w:r>
-        <w:rPr>
-          <w:rStyle w:val="Ttulodellibro"/>
-          <w:rFonts w:ascii="Lato Light" w:hAnsi="Lato Light"/>
-          <w:b w:val="0"/>
-          <w:i w:val="0"/>
-        </w:rPr>
-        <w:t xml:space="preserve"> se podrán registrar en un formulario</w:t>
-      </w:r>
-      <w:r>
-        <w:rPr>
-          <w:rStyle w:val="Ttulodellibro"/>
-          <w:rFonts w:ascii="Lato Light" w:hAnsi="Lato Light"/>
-          <w:b w:val="0"/>
-          <w:i w:val="0"/>
-        </w:rPr>
-        <w:t xml:space="preserve"> la información de la cita</w:t>
-      </w:r>
-      <w:r>
-        <w:rPr>
-          <w:rStyle w:val="Ttulodellibro"/>
-          <w:rFonts w:ascii="Lato Light" w:hAnsi="Lato Light"/>
-          <w:b w:val="0"/>
-          <w:i w:val="0"/>
-        </w:rPr>
-        <w:t xml:space="preserve"> </w:t>
-      </w:r>
-      <w:r>
-        <w:rPr>
-          <w:rStyle w:val="Ttulodellibro"/>
-          <w:rFonts w:ascii="Lato Light" w:hAnsi="Lato Light"/>
-          <w:b w:val="0"/>
-          <w:i w:val="0"/>
-        </w:rPr>
-        <w:t xml:space="preserve">con el lugar, fecha, hora, tipo de vacuna a aplicar, y </w:t>
-      </w:r>
-      <w:r>
-        <w:rPr>
-          <w:rStyle w:val="Ttulodellibro"/>
-          <w:rFonts w:ascii="Lato Light" w:hAnsi="Lato Light"/>
-          <w:b w:val="0"/>
-          <w:i w:val="0"/>
-        </w:rPr>
-        <w:t>el</w:t>
-      </w:r>
-      <w:r>
-        <w:rPr>
-          <w:rStyle w:val="Ttulodellibro"/>
-          <w:rFonts w:ascii="Lato Light" w:hAnsi="Lato Light"/>
-          <w:b w:val="0"/>
-          <w:i w:val="0"/>
-        </w:rPr>
-        <w:t xml:space="preserve"> niño al que se aplicará la vacuna; también podrán consultarse las citas programadas de acuerdo a la fecha o paciente</w:t>
-      </w:r>
-      <w:r>
-        <w:rPr>
-          <w:rStyle w:val="Ttulodellibro"/>
-          <w:rFonts w:ascii="Lato Light" w:hAnsi="Lato Light"/>
-          <w:b w:val="0"/>
-          <w:i w:val="0"/>
-        </w:rPr>
-        <w:t xml:space="preserve"> así como su esquema de vacunación a la fecha</w:t>
-      </w:r>
-      <w:r>
-        <w:rPr>
-          <w:rStyle w:val="Ttulodellibro"/>
-          <w:rFonts w:ascii="Lato Light" w:hAnsi="Lato Light"/>
-          <w:b w:val="0"/>
-          <w:i w:val="0"/>
-        </w:rPr>
-        <w:t>.</w:t>
-      </w:r>
-      <w:bookmarkStart w:id="10" w:name="_GoBack"/>
-      <w:bookmarkEnd w:id="10"/>
-    </w:p>
-    <w:p>
-      <w:pPr>
-        <w:pStyle w:val="Prrafodelista"/>
-        <w:numPr>
-          <w:ilvl w:val="0"/>
-          <w:numId w:val="23"/>
-        </w:numPr>
-        <w:spacing w:after="0" w:line="276" w:lineRule="auto"/>
-        <w:jc w:val="both"/>
-        <w:rPr>
-          <w:rStyle w:val="Ttulodellibro"/>
-          <w:rFonts w:ascii="Lato Light" w:hAnsi="Lato Light"/>
-          <w:b w:val="0"/>
-          <w:i w:val="0"/>
-        </w:rPr>
-      </w:pPr>
-      <w:r>
-        <w:rPr>
-          <w:rStyle w:val="Ttulodellibro"/>
-          <w:rFonts w:ascii="Lato Light" w:hAnsi="Lato Light"/>
-          <w:b w:val="0"/>
-          <w:i w:val="0"/>
-        </w:rPr>
-        <w:t xml:space="preserve">Una página de </w:t>
-      </w:r>
-      <w:r>
-        <w:rPr>
-          <w:rStyle w:val="Ttulodellibro"/>
-          <w:rFonts w:ascii="Lato Light" w:hAnsi="Lato Light"/>
-          <w:i w:val="0"/>
-        </w:rPr>
-        <w:t>C</w:t>
-      </w:r>
-      <w:r>
-        <w:rPr>
-          <w:rStyle w:val="Ttulodellibro"/>
-          <w:rFonts w:ascii="Lato Light" w:hAnsi="Lato Light"/>
-          <w:i w:val="0"/>
-        </w:rPr>
-        <w:t>ontacto</w:t>
-      </w:r>
-      <w:r>
-        <w:rPr>
-          <w:rStyle w:val="Ttulodellibro"/>
-          <w:rFonts w:ascii="Lato Light" w:hAnsi="Lato Light"/>
-          <w:b w:val="0"/>
-          <w:i w:val="0"/>
-        </w:rPr>
-        <w:t>, con los datos de cada uno de los miembros del equipo de desarrollo.</w:t>
+          <w:b w:val="0"/>
+          <w:i w:val="0"/>
+        </w:rPr>
+        <w:t>algunos</w:t>
+      </w:r>
+      <w:r>
+        <w:rPr>
+          <w:rStyle w:val="Ttulodellibro"/>
+          <w:rFonts w:ascii="Lato Light" w:hAnsi="Lato Light"/>
+          <w:b w:val="0"/>
+          <w:i w:val="0"/>
+        </w:rPr>
+        <w:t xml:space="preserve"> datos de</w:t>
+      </w:r>
+      <w:r>
+        <w:rPr>
+          <w:rStyle w:val="Ttulodellibro"/>
+          <w:rFonts w:ascii="Lato Light" w:hAnsi="Lato Light"/>
+          <w:b w:val="0"/>
+          <w:i w:val="0"/>
+        </w:rPr>
+        <w:t xml:space="preserve"> contacto de</w:t>
+      </w:r>
+      <w:r>
+        <w:rPr>
+          <w:rStyle w:val="Ttulodellibro"/>
+          <w:rFonts w:ascii="Lato Light" w:hAnsi="Lato Light"/>
+          <w:b w:val="0"/>
+          <w:i w:val="0"/>
+        </w:rPr>
+        <w:t xml:space="preserve"> cada uno de los miembros del equipo de desarrollo.</w:t>
       </w:r>
     </w:p>
     <w:p>
@@ -4392,7 +3947,7 @@
           <w:szCs w:val="22"/>
         </w:rPr>
       </w:pPr>
-      <w:bookmarkStart w:id="11" w:name="_Toc83640346"/>
+      <w:bookmarkStart w:id="10" w:name="_Toc84101792"/>
       <w:r>
         <w:rPr>
           <w:rStyle w:val="Ttulodellibro"/>
@@ -4408,7 +3963,7 @@
         <w:lastRenderedPageBreak/>
         <w:t>EQUIPO DE DESARROLLO</w:t>
       </w:r>
-      <w:bookmarkEnd w:id="11"/>
+      <w:bookmarkEnd w:id="10"/>
     </w:p>
     <w:p>
       <w:pPr>
@@ -4678,20 +4233,6 @@
               <w:rPr>
                 <w:rFonts w:ascii="Lato Light" w:hAnsi="Lato Light"/>
               </w:rPr>
-              <w:t>html</w:t>
-            </w:r>
-            <w:proofErr w:type="spellEnd"/>
-            <w:r>
-              <w:rPr>
-                <w:rFonts w:ascii="Lato Light" w:hAnsi="Lato Light"/>
-              </w:rPr>
-              <w:t xml:space="preserve"> , </w:t>
-            </w:r>
-            <w:proofErr w:type="spellStart"/>
-            <w:r>
-              <w:rPr>
-                <w:rFonts w:ascii="Lato Light" w:hAnsi="Lato Light"/>
-              </w:rPr>
               <w:t>front</w:t>
             </w:r>
             <w:proofErr w:type="spellEnd"/>
@@ -4884,7 +4425,7 @@
           <w:szCs w:val="22"/>
         </w:rPr>
       </w:pPr>
-      <w:bookmarkStart w:id="12" w:name="_Toc83640347"/>
+      <w:bookmarkStart w:id="11" w:name="_Toc84101793"/>
       <w:r>
         <w:rPr>
           <w:rStyle w:val="Ttulodellibro"/>
@@ -4928,7 +4469,7 @@
         </w:rPr>
         <w:t>AS DE DESARROLLO</w:t>
       </w:r>
-      <w:bookmarkEnd w:id="12"/>
+      <w:bookmarkEnd w:id="11"/>
     </w:p>
     <w:p>
       <w:pPr>
@@ -5098,7 +4639,74 @@
           <w:b w:val="0"/>
           <w:i w:val="0"/>
         </w:rPr>
-        <w:t>lenguaje JavaScript para dar dinamismo a los elementos de la aplicación.</w:t>
+        <w:t>lenguaje JavaScript</w:t>
+      </w:r>
+      <w:r>
+        <w:rPr>
+          <w:rStyle w:val="Ttulodellibro"/>
+          <w:rFonts w:ascii="Lato Light" w:hAnsi="Lato Light"/>
+          <w:b w:val="0"/>
+          <w:i w:val="0"/>
+        </w:rPr>
+        <w:t xml:space="preserve"> con </w:t>
+      </w:r>
+      <w:r>
+        <w:rPr>
+          <w:rStyle w:val="Ttulodellibro"/>
+          <w:rFonts w:ascii="Lato Light" w:hAnsi="Lato Light"/>
+          <w:b w:val="0"/>
+          <w:i w:val="0"/>
+        </w:rPr>
+        <w:t>la librería</w:t>
+      </w:r>
+      <w:r>
+        <w:rPr>
+          <w:rStyle w:val="Ttulodellibro"/>
+          <w:rFonts w:ascii="Lato Light" w:hAnsi="Lato Light"/>
+          <w:b w:val="0"/>
+          <w:i w:val="0"/>
+        </w:rPr>
+        <w:t xml:space="preserve"> </w:t>
+      </w:r>
+      <w:proofErr w:type="spellStart"/>
+      <w:r>
+        <w:rPr>
+          <w:rStyle w:val="Ttulodellibro"/>
+          <w:rFonts w:ascii="Lato Light" w:hAnsi="Lato Light"/>
+          <w:b w:val="0"/>
+          <w:i w:val="0"/>
+        </w:rPr>
+        <w:t>React</w:t>
+      </w:r>
+      <w:proofErr w:type="spellEnd"/>
+      <w:r>
+        <w:rPr>
+          <w:rStyle w:val="Ttulodellibro"/>
+          <w:rFonts w:ascii="Lato Light" w:hAnsi="Lato Light"/>
+          <w:b w:val="0"/>
+          <w:i w:val="0"/>
+        </w:rPr>
+        <w:t xml:space="preserve"> para dar dinamismo a los elementos de la aplicación</w:t>
+      </w:r>
+      <w:r>
+        <w:rPr>
+          <w:rStyle w:val="Ttulodellibro"/>
+          <w:rFonts w:ascii="Lato Light" w:hAnsi="Lato Light"/>
+          <w:b w:val="0"/>
+          <w:i w:val="0"/>
+        </w:rPr>
+        <w:t xml:space="preserve"> y construir las interfaces de usuario</w:t>
+      </w:r>
+      <w:bookmarkStart w:id="12" w:name="_GoBack"/>
+      <w:bookmarkEnd w:id="12"/>
+      <w:r>
+        <w:rPr>
+          <w:rStyle w:val="Ttulodellibro"/>
+          <w:rFonts w:ascii="Lato Light" w:hAnsi="Lato Light"/>
+          <w:b w:val="0"/>
+          <w:i w:val="0"/>
+        </w:rPr>
+        <w:t>.</w:t>
       </w:r>
     </w:p>
     <w:p>
@@ -5189,37 +4797,7 @@
           <w:b w:val="0"/>
           <w:i w:val="0"/>
         </w:rPr>
-        <w:t xml:space="preserve">SE </w:t>
-      </w:r>
-      <w:r>
-        <w:rPr>
-          <w:rStyle w:val="Ttulodellibro"/>
-          <w:rFonts w:ascii="Lato Light" w:hAnsi="Lato Light"/>
-          <w:b w:val="0"/>
-          <w:i w:val="0"/>
-          <w:highlight w:val="yellow"/>
-        </w:rPr>
-        <w:t xml:space="preserve">en su versión </w:t>
-      </w:r>
-      <w:r>
-        <w:rPr>
-          <w:rStyle w:val="Ttulodellibro"/>
-          <w:rFonts w:ascii="Lato Light" w:hAnsi="Lato Light"/>
-          <w:b w:val="0"/>
-          <w:i w:val="0"/>
-          <w:highlight w:val="yellow"/>
-        </w:rPr>
-        <w:t>14</w:t>
-      </w:r>
-      <w:r>
-        <w:rPr>
-          <w:rStyle w:val="Ttulodellibro"/>
-          <w:rFonts w:ascii="Lato Light" w:hAnsi="Lato Light"/>
-          <w:b w:val="0"/>
-          <w:i w:val="0"/>
-          <w:highlight w:val="yellow"/>
-        </w:rPr>
-        <w:t>x</w:t>
+        <w:t>con la herramienta Spring Boot</w:t>
       </w:r>
       <w:r>
         <w:rPr>
@@ -5309,19 +4887,26 @@
           <w:rFonts w:ascii="Lato Light" w:hAnsi="Lato Light"/>
           <w:b w:val="0"/>
           <w:i w:val="0"/>
-          <w:highlight w:val="yellow"/>
-        </w:rPr>
-        <w:t>en su versión 9</w:t>
-      </w:r>
-      <w:r>
-        <w:rPr>
-          <w:rStyle w:val="Ttulodellibro"/>
-          <w:rFonts w:ascii="Lato Light" w:hAnsi="Lato Light"/>
-          <w:b w:val="0"/>
-          <w:i w:val="0"/>
-          <w:highlight w:val="yellow"/>
+        </w:rPr>
+        <w:t xml:space="preserve">en su versión </w:t>
+      </w:r>
+      <w:r>
+        <w:rPr>
+          <w:rStyle w:val="Ttulodellibro"/>
+          <w:rFonts w:ascii="Lato Light" w:hAnsi="Lato Light"/>
+          <w:b w:val="0"/>
+          <w:i w:val="0"/>
         </w:rPr>
         <w:t>x</w:t>
+      </w:r>
+      <w:r>
+        <w:rPr>
+          <w:rStyle w:val="Ttulodellibro"/>
+          <w:rFonts w:ascii="Lato Light" w:hAnsi="Lato Light"/>
+          <w:b w:val="0"/>
+          <w:i w:val="0"/>
+        </w:rPr>
+        <w:t>.</w:t>
       </w:r>
     </w:p>
     <w:p>
@@ -5355,7 +4940,6 @@
           <w:rFonts w:ascii="Lato Light" w:hAnsi="Lato Light"/>
           <w:b w:val="0"/>
           <w:i w:val="0"/>
-          <w:highlight w:val="yellow"/>
         </w:rPr>
         <w:t>Linux o Windows.</w:t>
       </w:r>
@@ -5397,7 +4981,7 @@
           <w:szCs w:val="22"/>
         </w:rPr>
       </w:pPr>
-      <w:bookmarkStart w:id="13" w:name="_Toc83640348"/>
+      <w:bookmarkStart w:id="13" w:name="_Toc84101794"/>
       <w:r>
         <w:rPr>
           <w:rStyle w:val="Ttulodellibro"/>
@@ -5571,7 +5155,7 @@
           <w:szCs w:val="22"/>
         </w:rPr>
       </w:pPr>
-      <w:bookmarkStart w:id="14" w:name="_Toc83640349"/>
+      <w:bookmarkStart w:id="14" w:name="_Toc84101795"/>
       <w:r>
         <w:rPr>
           <w:rStyle w:val="Ttulodellibro"/>
@@ -5633,642 +5217,7 @@
         <w:t>cto tendrá una duración aproximada de dos meses comprendidos desde el lunes 30 de agosto al sábado 23 de octubre de 2021.</w:t>
       </w:r>
     </w:p>
-    <w:p>
-      <w:pPr>
-        <w:pStyle w:val="Ttulo1"/>
-        <w:spacing w:line="276" w:lineRule="auto"/>
-        <w:jc w:val="center"/>
-        <w:rPr>
-          <w:rStyle w:val="Ttulodellibro"/>
-          <w:rFonts w:ascii="Lato Light" w:hAnsi="Lato Light"/>
-          <w:bCs w:val="0"/>
-          <w:i w:val="0"/>
-          <w:iCs w:val="0"/>
-          <w:color w:val="FF0000"/>
-          <w:spacing w:val="0"/>
-          <w:sz w:val="24"/>
-          <w:szCs w:val="22"/>
-        </w:rPr>
-      </w:pPr>
-      <w:bookmarkStart w:id="15" w:name="_Toc83640350"/>
-      <w:r>
-        <w:rPr>
-          <w:rStyle w:val="Ttulodellibro"/>
-          <w:rFonts w:ascii="Lato Light" w:hAnsi="Lato Light"/>
-          <w:bCs w:val="0"/>
-          <w:i w:val="0"/>
-          <w:iCs w:val="0"/>
-          <w:color w:val="FF0000"/>
-          <w:spacing w:val="0"/>
-          <w:sz w:val="24"/>
-          <w:szCs w:val="22"/>
-        </w:rPr>
-        <w:t>INVERSIÓN</w:t>
-      </w:r>
-      <w:bookmarkEnd w:id="15"/>
-    </w:p>
     <w:p/>
-    <w:p>
-      <w:pPr>
-        <w:rPr>
-          <w:rStyle w:val="Ttulodellibro"/>
-          <w:rFonts w:ascii="Lato Light" w:hAnsi="Lato Light"/>
-          <w:b w:val="0"/>
-          <w:i w:val="0"/>
-        </w:rPr>
-      </w:pPr>
-      <w:r>
-        <w:rPr>
-          <w:rStyle w:val="Ttulodellibro"/>
-          <w:rFonts w:ascii="Lato Light" w:hAnsi="Lato Light"/>
-          <w:b w:val="0"/>
-          <w:i w:val="0"/>
-          <w:highlight w:val="yellow"/>
-        </w:rPr>
-        <w:t>No sé si quieran dejar esta parte, yo la veo innecesaria para el ámbito del proyecto.</w:t>
-      </w:r>
-    </w:p>
-    <w:p>
-      <w:pPr>
-        <w:spacing w:after="0" w:line="276" w:lineRule="auto"/>
-        <w:rPr>
-          <w:color w:val="FF0000"/>
-        </w:rPr>
-      </w:pPr>
-    </w:p>
-    <w:p>
-      <w:pPr>
-        <w:spacing w:after="0" w:line="276" w:lineRule="auto"/>
-        <w:jc w:val="both"/>
-        <w:rPr>
-          <w:rStyle w:val="Ttulodellibro"/>
-          <w:rFonts w:ascii="Lato Light" w:hAnsi="Lato Light"/>
-          <w:b w:val="0"/>
-          <w:i w:val="0"/>
-          <w:color w:val="FF0000"/>
-        </w:rPr>
-      </w:pPr>
-      <w:r>
-        <w:rPr>
-          <w:rStyle w:val="Ttulodellibro"/>
-          <w:rFonts w:ascii="Lato Light" w:hAnsi="Lato Light"/>
-          <w:b w:val="0"/>
-          <w:i w:val="0"/>
-          <w:color w:val="FF0000"/>
-        </w:rPr>
-        <w:t>A continuación, se encuentra relacionada la inversión del proyecto y la forma de pago:</w:t>
-      </w:r>
-      <w:r>
-        <w:rPr>
-          <w:rStyle w:val="Ttulodellibro"/>
-          <w:rFonts w:ascii="Lato Light" w:hAnsi="Lato Light"/>
-          <w:b w:val="0"/>
-          <w:i w:val="0"/>
-          <w:color w:val="FF0000"/>
-        </w:rPr>
-        <w:t xml:space="preserve"> </w:t>
-      </w:r>
-    </w:p>
-    <w:p>
-      <w:pPr>
-        <w:spacing w:after="0" w:line="276" w:lineRule="auto"/>
-        <w:jc w:val="both"/>
-        <w:rPr>
-          <w:rStyle w:val="Ttulodellibro"/>
-          <w:rFonts w:ascii="Lato Light" w:hAnsi="Lato Light"/>
-          <w:b w:val="0"/>
-          <w:i w:val="0"/>
-          <w:color w:val="FF0000"/>
-        </w:rPr>
-      </w:pPr>
-    </w:p>
-    <w:tbl>
-      <w:tblPr>
-        <w:tblStyle w:val="Tabladecuadrcula6concolores"/>
-        <w:tblW w:w="0" w:type="auto"/>
-        <w:tblLook w:val="04A0" w:firstRow="1" w:lastRow="0" w:firstColumn="1" w:lastColumn="0" w:noHBand="0" w:noVBand="1"/>
-      </w:tblPr>
-      <w:tblGrid>
-        <w:gridCol w:w="2972"/>
-        <w:gridCol w:w="5856"/>
-      </w:tblGrid>
-      <w:tr>
-        <w:trPr>
-          <w:cnfStyle w:val="100000000000" w:firstRow="1" w:lastRow="0" w:firstColumn="0" w:lastColumn="0" w:oddVBand="0" w:evenVBand="0" w:oddHBand="0" w:evenHBand="0" w:firstRowFirstColumn="0" w:firstRowLastColumn="0" w:lastRowFirstColumn="0" w:lastRowLastColumn="0"/>
-        </w:trPr>
-        <w:tc>
-          <w:tcPr>
-            <w:cnfStyle w:val="001000000000" w:firstRow="0" w:lastRow="0" w:firstColumn="1" w:lastColumn="0" w:oddVBand="0" w:evenVBand="0" w:oddHBand="0" w:evenHBand="0" w:firstRowFirstColumn="0" w:firstRowLastColumn="0" w:lastRowFirstColumn="0" w:lastRowLastColumn="0"/>
-            <w:tcW w:w="2972" w:type="dxa"/>
-            <w:shd w:val="clear" w:color="auto" w:fill="D0CECE" w:themeFill="background2" w:themeFillShade="E6"/>
-            <w:vAlign w:val="center"/>
-          </w:tcPr>
-          <w:p>
-            <w:pPr>
-              <w:spacing w:line="276" w:lineRule="auto"/>
-              <w:jc w:val="center"/>
-              <w:rPr>
-                <w:rStyle w:val="Ttulodellibro"/>
-                <w:rFonts w:ascii="Lato Light" w:hAnsi="Lato Light"/>
-                <w:b/>
-                <w:i w:val="0"/>
-                <w:color w:val="FF0000"/>
-              </w:rPr>
-            </w:pPr>
-            <w:r>
-              <w:rPr>
-                <w:rStyle w:val="Ttulodellibro"/>
-                <w:rFonts w:ascii="Lato Light" w:hAnsi="Lato Light"/>
-                <w:b/>
-                <w:i w:val="0"/>
-                <w:color w:val="FF0000"/>
-              </w:rPr>
-              <w:t>Valor total del proyecto</w:t>
-            </w:r>
-          </w:p>
-        </w:tc>
-        <w:tc>
-          <w:tcPr>
-            <w:tcW w:w="5856" w:type="dxa"/>
-          </w:tcPr>
-          <w:p>
-            <w:pPr>
-              <w:spacing w:line="276" w:lineRule="auto"/>
-              <w:jc w:val="both"/>
-              <w:cnfStyle w:val="100000000000" w:firstRow="1" w:lastRow="0" w:firstColumn="0" w:lastColumn="0" w:oddVBand="0" w:evenVBand="0" w:oddHBand="0" w:evenHBand="0" w:firstRowFirstColumn="0" w:firstRowLastColumn="0" w:lastRowFirstColumn="0" w:lastRowLastColumn="0"/>
-              <w:rPr>
-                <w:rStyle w:val="Ttulodellibro"/>
-                <w:rFonts w:ascii="Lato Light" w:hAnsi="Lato Light"/>
-                <w:b/>
-                <w:i w:val="0"/>
-                <w:color w:val="FF0000"/>
-              </w:rPr>
-            </w:pPr>
-            <w:r>
-              <w:rPr>
-                <w:rStyle w:val="Ttulodellibro"/>
-                <w:rFonts w:ascii="Lato Light" w:hAnsi="Lato Light"/>
-                <w:i w:val="0"/>
-                <w:color w:val="FF0000"/>
-              </w:rPr>
-              <w:t xml:space="preserve">Novecientos cincuenta mil pesos </w:t>
-            </w:r>
-            <w:r>
-              <w:rPr>
-                <w:rStyle w:val="Ttulodellibro"/>
-                <w:rFonts w:ascii="Lato Light" w:hAnsi="Lato Light"/>
-                <w:i w:val="0"/>
-                <w:color w:val="FF0000"/>
-              </w:rPr>
-              <w:t xml:space="preserve"> ($ </w:t>
-            </w:r>
-            <w:r>
-              <w:rPr>
-                <w:rStyle w:val="Ttulodellibro"/>
-                <w:rFonts w:ascii="Lato Light" w:hAnsi="Lato Light"/>
-                <w:i w:val="0"/>
-                <w:color w:val="FF0000"/>
-              </w:rPr>
-              <w:t>9</w:t>
-            </w:r>
-            <w:r>
-              <w:rPr>
-                <w:rStyle w:val="Ttulodellibro"/>
-                <w:rFonts w:ascii="Lato Light" w:hAnsi="Lato Light"/>
-                <w:color w:val="FF0000"/>
-              </w:rPr>
-              <w:t>50.000</w:t>
-            </w:r>
-            <w:r>
-              <w:rPr>
-                <w:rStyle w:val="Ttulodellibro"/>
-                <w:rFonts w:ascii="Lato Light" w:hAnsi="Lato Light"/>
-                <w:i w:val="0"/>
-                <w:color w:val="FF0000"/>
-              </w:rPr>
-              <w:t>) libre de descuentos.</w:t>
-            </w:r>
-          </w:p>
-        </w:tc>
-      </w:tr>
-    </w:tbl>
-    <w:p>
-      <w:pPr>
-        <w:spacing w:after="0" w:line="276" w:lineRule="auto"/>
-        <w:jc w:val="both"/>
-        <w:rPr>
-          <w:rFonts w:ascii="Lato Light" w:hAnsi="Lato Light"/>
-          <w:color w:val="FF0000"/>
-        </w:rPr>
-      </w:pPr>
-    </w:p>
-    <w:p>
-      <w:pPr>
-        <w:spacing w:after="0" w:line="276" w:lineRule="auto"/>
-        <w:jc w:val="both"/>
-        <w:rPr>
-          <w:rFonts w:ascii="Lato Light" w:hAnsi="Lato Light"/>
-          <w:b/>
-          <w:color w:val="FF0000"/>
-        </w:rPr>
-      </w:pPr>
-      <w:r>
-        <w:rPr>
-          <w:rFonts w:ascii="Lato Light" w:hAnsi="Lato Light"/>
-          <w:b/>
-          <w:color w:val="FF0000"/>
-        </w:rPr>
-        <w:t>Detallado del valor del proyecto</w:t>
-      </w:r>
-    </w:p>
-    <w:p>
-      <w:pPr>
-        <w:spacing w:after="0" w:line="276" w:lineRule="auto"/>
-        <w:jc w:val="both"/>
-        <w:rPr>
-          <w:rFonts w:ascii="Lato Light" w:hAnsi="Lato Light"/>
-          <w:b/>
-          <w:color w:val="FF0000"/>
-        </w:rPr>
-      </w:pPr>
-    </w:p>
-    <w:p>
-      <w:pPr>
-        <w:pStyle w:val="Prrafodelista"/>
-        <w:numPr>
-          <w:ilvl w:val="0"/>
-          <w:numId w:val="28"/>
-        </w:numPr>
-        <w:spacing w:after="0" w:line="276" w:lineRule="auto"/>
-        <w:jc w:val="both"/>
-        <w:rPr>
-          <w:rFonts w:ascii="Lato Light" w:hAnsi="Lato Light"/>
-          <w:color w:val="FF0000"/>
-        </w:rPr>
-      </w:pPr>
-      <w:r>
-        <w:rPr>
-          <w:rFonts w:ascii="Lato Light" w:hAnsi="Lato Light"/>
-          <w:color w:val="FF0000"/>
-        </w:rPr>
-        <w:t>No incluye</w:t>
-      </w:r>
-      <w:r>
-        <w:rPr>
-          <w:rFonts w:ascii="Lato Light" w:hAnsi="Lato Light"/>
-          <w:color w:val="FF0000"/>
-        </w:rPr>
-        <w:t xml:space="preserve"> </w:t>
-      </w:r>
-      <w:r>
-        <w:rPr>
-          <w:rFonts w:ascii="Lato Light" w:hAnsi="Lato Light"/>
-          <w:color w:val="FF0000"/>
-        </w:rPr>
-        <w:t>un año de servicio en nube para la implantación de la plataforma web</w:t>
-      </w:r>
-      <w:r>
-        <w:rPr>
-          <w:rFonts w:ascii="Lato Light" w:hAnsi="Lato Light"/>
-          <w:color w:val="FF0000"/>
-        </w:rPr>
-        <w:t xml:space="preserve"> y dominio .</w:t>
-      </w:r>
-      <w:proofErr w:type="spellStart"/>
-      <w:r>
-        <w:rPr>
-          <w:rFonts w:ascii="Lato Light" w:hAnsi="Lato Light"/>
-          <w:color w:val="FF0000"/>
-        </w:rPr>
-        <w:t>com</w:t>
-      </w:r>
-      <w:proofErr w:type="spellEnd"/>
-      <w:r>
-        <w:rPr>
-          <w:rFonts w:ascii="Lato Light" w:hAnsi="Lato Light"/>
-          <w:color w:val="FF0000"/>
-        </w:rPr>
-        <w:t xml:space="preserve"> o.com.co siempre y cuando este no sea premium</w:t>
-      </w:r>
-      <w:r>
-        <w:rPr>
-          <w:rFonts w:ascii="Lato Light" w:hAnsi="Lato Light"/>
-          <w:color w:val="FF0000"/>
-        </w:rPr>
-        <w:t>.</w:t>
-      </w:r>
-    </w:p>
-    <w:p>
-      <w:pPr>
-        <w:pStyle w:val="Prrafodelista"/>
-        <w:numPr>
-          <w:ilvl w:val="0"/>
-          <w:numId w:val="28"/>
-        </w:numPr>
-        <w:spacing w:after="0" w:line="276" w:lineRule="auto"/>
-        <w:jc w:val="both"/>
-        <w:rPr>
-          <w:rFonts w:ascii="Lato Light" w:hAnsi="Lato Light"/>
-          <w:color w:val="FF0000"/>
-        </w:rPr>
-      </w:pPr>
-      <w:r>
-        <w:rPr>
-          <w:rFonts w:ascii="Lato Light" w:hAnsi="Lato Light"/>
-          <w:color w:val="FF0000"/>
-        </w:rPr>
-        <w:t xml:space="preserve">Incluye capacitaciones </w:t>
-      </w:r>
-      <w:r>
-        <w:rPr>
-          <w:rFonts w:ascii="Lato Light" w:hAnsi="Lato Light"/>
-          <w:color w:val="FF0000"/>
-        </w:rPr>
-        <w:t xml:space="preserve">remotas </w:t>
-      </w:r>
-      <w:r>
-        <w:rPr>
-          <w:rFonts w:ascii="Lato Light" w:hAnsi="Lato Light"/>
-          <w:color w:val="FF0000"/>
-        </w:rPr>
-        <w:t>necesarias para el manejo de los módulos requeridos.</w:t>
-      </w:r>
-    </w:p>
-    <w:p>
-      <w:pPr>
-        <w:pStyle w:val="Prrafodelista"/>
-        <w:spacing w:after="0" w:line="276" w:lineRule="auto"/>
-        <w:jc w:val="both"/>
-        <w:rPr>
-          <w:rFonts w:ascii="Lato Light" w:hAnsi="Lato Light"/>
-          <w:color w:val="FF0000"/>
-        </w:rPr>
-      </w:pPr>
-    </w:p>
-    <w:p>
-      <w:pPr>
-        <w:spacing w:after="0" w:line="276" w:lineRule="auto"/>
-        <w:jc w:val="both"/>
-        <w:rPr>
-          <w:rFonts w:ascii="Lato Light" w:hAnsi="Lato Light"/>
-          <w:color w:val="FF0000"/>
-        </w:rPr>
-      </w:pPr>
-    </w:p>
-    <w:p>
-      <w:pPr>
-        <w:pStyle w:val="Ttulo2"/>
-        <w:spacing w:line="276" w:lineRule="auto"/>
-        <w:rPr>
-          <w:rStyle w:val="Ttulodellibro"/>
-          <w:rFonts w:ascii="Lato Light" w:hAnsi="Lato Light"/>
-          <w:i w:val="0"/>
-          <w:color w:val="FF0000"/>
-          <w:spacing w:val="0"/>
-          <w:sz w:val="24"/>
-          <w:szCs w:val="22"/>
-        </w:rPr>
-      </w:pPr>
-      <w:bookmarkStart w:id="16" w:name="_Toc83640351"/>
-      <w:r>
-        <w:rPr>
-          <w:rStyle w:val="Ttulodellibro"/>
-          <w:rFonts w:ascii="Lato Light" w:hAnsi="Lato Light"/>
-          <w:i w:val="0"/>
-          <w:color w:val="FF0000"/>
-          <w:spacing w:val="0"/>
-          <w:sz w:val="24"/>
-          <w:szCs w:val="22"/>
-        </w:rPr>
-        <w:t>FORMA DE PAGO</w:t>
-      </w:r>
-      <w:bookmarkEnd w:id="16"/>
-      <w:r>
-        <w:rPr>
-          <w:rStyle w:val="Ttulodellibro"/>
-          <w:rFonts w:ascii="Lato Light" w:hAnsi="Lato Light"/>
-          <w:i w:val="0"/>
-          <w:color w:val="FF0000"/>
-          <w:spacing w:val="0"/>
-          <w:sz w:val="24"/>
-          <w:szCs w:val="22"/>
-        </w:rPr>
-        <w:t xml:space="preserve"> </w:t>
-      </w:r>
-      <w:r>
-        <w:rPr>
-          <w:rStyle w:val="Ttulodellibro"/>
-          <w:rFonts w:ascii="Lato Light" w:hAnsi="Lato Light"/>
-          <w:i w:val="0"/>
-          <w:color w:val="FF0000"/>
-          <w:spacing w:val="0"/>
-          <w:sz w:val="24"/>
-          <w:szCs w:val="22"/>
-        </w:rPr>
-        <w:t xml:space="preserve"> </w:t>
-      </w:r>
-    </w:p>
-    <w:p>
-      <w:pPr>
-        <w:spacing w:line="276" w:lineRule="auto"/>
-        <w:rPr>
-          <w:color w:val="FF0000"/>
-        </w:rPr>
-      </w:pPr>
-    </w:p>
-    <w:tbl>
-      <w:tblPr>
-        <w:tblStyle w:val="Tabladecuadrcula6concolores"/>
-        <w:tblpPr w:leftFromText="141" w:rightFromText="141" w:vertAnchor="text" w:tblpY="-14"/>
-        <w:tblW w:w="0" w:type="auto"/>
-        <w:tblLook w:val="04A0" w:firstRow="1" w:lastRow="0" w:firstColumn="1" w:lastColumn="0" w:noHBand="0" w:noVBand="1"/>
-      </w:tblPr>
-      <w:tblGrid>
-        <w:gridCol w:w="1413"/>
-        <w:gridCol w:w="7415"/>
-      </w:tblGrid>
-      <w:tr>
-        <w:trPr>
-          <w:cnfStyle w:val="100000000000" w:firstRow="1" w:lastRow="0" w:firstColumn="0" w:lastColumn="0" w:oddVBand="0" w:evenVBand="0" w:oddHBand="0" w:evenHBand="0" w:firstRowFirstColumn="0" w:firstRowLastColumn="0" w:lastRowFirstColumn="0" w:lastRowLastColumn="0"/>
-        </w:trPr>
-        <w:tc>
-          <w:tcPr>
-            <w:cnfStyle w:val="001000000000" w:firstRow="0" w:lastRow="0" w:firstColumn="1" w:lastColumn="0" w:oddVBand="0" w:evenVBand="0" w:oddHBand="0" w:evenHBand="0" w:firstRowFirstColumn="0" w:firstRowLastColumn="0" w:lastRowFirstColumn="0" w:lastRowLastColumn="0"/>
-            <w:tcW w:w="1413" w:type="dxa"/>
-          </w:tcPr>
-          <w:p>
-            <w:pPr>
-              <w:spacing w:line="276" w:lineRule="auto"/>
-              <w:rPr>
-                <w:rFonts w:ascii="Lato Light" w:hAnsi="Lato Light"/>
-                <w:color w:val="FF0000"/>
-              </w:rPr>
-            </w:pPr>
-            <w:r>
-              <w:rPr>
-                <w:rFonts w:ascii="Lato Light" w:hAnsi="Lato Light"/>
-                <w:color w:val="FF0000"/>
-              </w:rPr>
-              <w:t>Nro. Pagos</w:t>
-            </w:r>
-          </w:p>
-        </w:tc>
-        <w:tc>
-          <w:tcPr>
-            <w:tcW w:w="7415" w:type="dxa"/>
-          </w:tcPr>
-          <w:p>
-            <w:pPr>
-              <w:spacing w:line="276" w:lineRule="auto"/>
-              <w:cnfStyle w:val="100000000000" w:firstRow="1" w:lastRow="0" w:firstColumn="0" w:lastColumn="0" w:oddVBand="0" w:evenVBand="0" w:oddHBand="0" w:evenHBand="0" w:firstRowFirstColumn="0" w:firstRowLastColumn="0" w:lastRowFirstColumn="0" w:lastRowLastColumn="0"/>
-              <w:rPr>
-                <w:rFonts w:ascii="Lato Light" w:hAnsi="Lato Light"/>
-                <w:color w:val="FF0000"/>
-              </w:rPr>
-            </w:pPr>
-            <w:r>
-              <w:rPr>
-                <w:rFonts w:ascii="Lato Light" w:hAnsi="Lato Light"/>
-                <w:color w:val="FF0000"/>
-              </w:rPr>
-              <w:t>Detalle del pago</w:t>
-            </w:r>
-          </w:p>
-        </w:tc>
-      </w:tr>
-      <w:tr>
-        <w:trPr>
-          <w:cnfStyle w:val="000000100000" w:firstRow="0" w:lastRow="0" w:firstColumn="0" w:lastColumn="0" w:oddVBand="0" w:evenVBand="0" w:oddHBand="1" w:evenHBand="0" w:firstRowFirstColumn="0" w:firstRowLastColumn="0" w:lastRowFirstColumn="0" w:lastRowLastColumn="0"/>
-        </w:trPr>
-        <w:tc>
-          <w:tcPr>
-            <w:cnfStyle w:val="001000000000" w:firstRow="0" w:lastRow="0" w:firstColumn="1" w:lastColumn="0" w:oddVBand="0" w:evenVBand="0" w:oddHBand="0" w:evenHBand="0" w:firstRowFirstColumn="0" w:firstRowLastColumn="0" w:lastRowFirstColumn="0" w:lastRowLastColumn="0"/>
-            <w:tcW w:w="1413" w:type="dxa"/>
-          </w:tcPr>
-          <w:p>
-            <w:pPr>
-              <w:spacing w:line="276" w:lineRule="auto"/>
-              <w:jc w:val="center"/>
-              <w:rPr>
-                <w:rFonts w:ascii="Lato Light" w:hAnsi="Lato Light"/>
-                <w:b w:val="0"/>
-                <w:bCs w:val="0"/>
-                <w:color w:val="FF0000"/>
-              </w:rPr>
-            </w:pPr>
-            <w:r>
-              <w:rPr>
-                <w:rFonts w:ascii="Lato Light" w:hAnsi="Lato Light"/>
-                <w:b w:val="0"/>
-                <w:bCs w:val="0"/>
-                <w:color w:val="FF0000"/>
-              </w:rPr>
-              <w:t>1</w:t>
-            </w:r>
-          </w:p>
-        </w:tc>
-        <w:tc>
-          <w:tcPr>
-            <w:tcW w:w="7415" w:type="dxa"/>
-          </w:tcPr>
-          <w:p>
-            <w:pPr>
-              <w:spacing w:line="276" w:lineRule="auto"/>
-              <w:cnfStyle w:val="000000100000" w:firstRow="0" w:lastRow="0" w:firstColumn="0" w:lastColumn="0" w:oddVBand="0" w:evenVBand="0" w:oddHBand="1" w:evenHBand="0" w:firstRowFirstColumn="0" w:firstRowLastColumn="0" w:lastRowFirstColumn="0" w:lastRowLastColumn="0"/>
-              <w:rPr>
-                <w:rFonts w:ascii="Lato Light" w:hAnsi="Lato Light"/>
-                <w:color w:val="FF0000"/>
-              </w:rPr>
-            </w:pPr>
-            <w:r>
-              <w:rPr>
-                <w:rFonts w:ascii="Lato Light" w:hAnsi="Lato Light"/>
-                <w:color w:val="FF0000"/>
-              </w:rPr>
-              <w:t>Por un valor equivalente al 50% del total del proyecto una vez legalizado el contrato y con la firma del acta de inicio.</w:t>
-            </w:r>
-          </w:p>
-        </w:tc>
-      </w:tr>
-      <w:tr>
-        <w:tc>
-          <w:tcPr>
-            <w:cnfStyle w:val="001000000000" w:firstRow="0" w:lastRow="0" w:firstColumn="1" w:lastColumn="0" w:oddVBand="0" w:evenVBand="0" w:oddHBand="0" w:evenHBand="0" w:firstRowFirstColumn="0" w:firstRowLastColumn="0" w:lastRowFirstColumn="0" w:lastRowLastColumn="0"/>
-            <w:tcW w:w="1413" w:type="dxa"/>
-          </w:tcPr>
-          <w:p>
-            <w:pPr>
-              <w:spacing w:line="276" w:lineRule="auto"/>
-              <w:jc w:val="center"/>
-              <w:rPr>
-                <w:rFonts w:ascii="Lato Light" w:hAnsi="Lato Light"/>
-                <w:b w:val="0"/>
-                <w:color w:val="FF0000"/>
-              </w:rPr>
-            </w:pPr>
-            <w:r>
-              <w:rPr>
-                <w:rFonts w:ascii="Lato Light" w:hAnsi="Lato Light"/>
-                <w:b w:val="0"/>
-                <w:color w:val="FF0000"/>
-              </w:rPr>
-              <w:t>2</w:t>
-            </w:r>
-          </w:p>
-        </w:tc>
-        <w:tc>
-          <w:tcPr>
-            <w:tcW w:w="7415" w:type="dxa"/>
-          </w:tcPr>
-          <w:p>
-            <w:pPr>
-              <w:spacing w:line="276" w:lineRule="auto"/>
-              <w:cnfStyle w:val="000000000000" w:firstRow="0" w:lastRow="0" w:firstColumn="0" w:lastColumn="0" w:oddVBand="0" w:evenVBand="0" w:oddHBand="0" w:evenHBand="0" w:firstRowFirstColumn="0" w:firstRowLastColumn="0" w:lastRowFirstColumn="0" w:lastRowLastColumn="0"/>
-              <w:rPr>
-                <w:rFonts w:ascii="Lato Light" w:hAnsi="Lato Light"/>
-                <w:color w:val="FF0000"/>
-              </w:rPr>
-            </w:pPr>
-            <w:r>
-              <w:rPr>
-                <w:rFonts w:ascii="Lato Light" w:hAnsi="Lato Light"/>
-                <w:color w:val="FF0000"/>
-              </w:rPr>
-              <w:t xml:space="preserve">Por un valor equivalente al </w:t>
-            </w:r>
-            <w:r>
-              <w:rPr>
-                <w:rFonts w:ascii="Lato Light" w:hAnsi="Lato Light"/>
-                <w:color w:val="FF0000"/>
-              </w:rPr>
-              <w:t>5</w:t>
-            </w:r>
-            <w:r>
-              <w:rPr>
-                <w:rFonts w:ascii="Lato Light" w:hAnsi="Lato Light"/>
-                <w:color w:val="FF0000"/>
-              </w:rPr>
-              <w:t>0% del total del proyecto, previa a la entrega final del mismo.</w:t>
-            </w:r>
-          </w:p>
-        </w:tc>
-      </w:tr>
-    </w:tbl>
-    <w:p>
-      <w:pPr>
-        <w:spacing w:line="276" w:lineRule="auto"/>
-        <w:rPr>
-          <w:rFonts w:ascii="Lato Light" w:hAnsi="Lato Light"/>
-        </w:rPr>
-      </w:pPr>
-      <w:r>
-        <w:rPr>
-          <w:rFonts w:ascii="Lato Light" w:hAnsi="Lato Light"/>
-          <w:color w:val="FFFFFF" w:themeColor="background1"/>
-        </w:rPr>
-        <w:t xml:space="preserve"> personas que trabajan en el tratamiento de datos personales, tanto en organismos </w:t>
-      </w:r>
-    </w:p>
     <w:sectPr>
       <w:headerReference w:type="default" r:id="rId11"/>
       <w:footerReference w:type="default" r:id="rId12"/>
@@ -6282,7 +5231,7 @@
 </file>
 
 <file path=word/endnotes.xml><?xml version="1.0" encoding="utf-8"?>
-<w:endnotes xmlns:wpc="http://schemas.microsoft.com/office/word/2010/wordprocessingCanvas" xmlns:mc="http://schemas.openxmlformats.org/markup-compatibility/2006" xmlns:o="urn:schemas-microsoft-com:office:office" xmlns:r="http://schemas.openxmlformats.org/officeDocument/2006/relationships" xmlns:m="http://schemas.openxmlformats.org/officeDocument/2006/math" xmlns:v="urn:schemas-microsoft-com:vml" xmlns:wp14="http://schemas.microsoft.com/office/word/2010/wordprocessingDrawing" xmlns:wp="http://schemas.openxmlformats.org/drawingml/2006/wordprocessingDrawing" xmlns:w10="urn:schemas-microsoft-com:office:word" xmlns:w="http://schemas.openxmlformats.org/wordprocessingml/2006/main" xmlns:w14="http://schemas.microsoft.com/office/word/2010/wordml" xmlns:w15="http://schemas.microsoft.com/office/word/2012/wordml" xmlns:wpg="http://schemas.microsoft.com/office/word/2010/wordprocessingGroup" xmlns:wpi="http://schemas.microsoft.com/office/word/2010/wordprocessingInk" xmlns:wne="http://schemas.microsoft.com/office/word/2006/wordml" xmlns:wps="http://schemas.microsoft.com/office/word/2010/wordprocessingShape" mc:Ignorable="w14 w15 wp14">
+<w:endnotes xmlns:wpc="http://schemas.microsoft.com/office/word/2010/wordprocessingCanvas" xmlns:cx="http://schemas.microsoft.com/office/drawing/2014/chartex" xmlns:cx1="http://schemas.microsoft.com/office/drawing/2015/9/8/chartex" xmlns:mc="http://schemas.openxmlformats.org/markup-compatibility/2006" xmlns:o="urn:schemas-microsoft-com:office:office" xmlns:r="http://schemas.openxmlformats.org/officeDocument/2006/relationships" xmlns:m="http://schemas.openxmlformats.org/officeDocument/2006/math" xmlns:v="urn:schemas-microsoft-com:vml" xmlns:wp14="http://schemas.microsoft.com/office/word/2010/wordprocessingDrawing" xmlns:wp="http://schemas.openxmlformats.org/drawingml/2006/wordprocessingDrawing" xmlns:w10="urn:schemas-microsoft-com:office:word" xmlns:w="http://schemas.openxmlformats.org/wordprocessingml/2006/main" xmlns:w14="http://schemas.microsoft.com/office/word/2010/wordml" xmlns:w15="http://schemas.microsoft.com/office/word/2012/wordml" xmlns:w16se="http://schemas.microsoft.com/office/word/2015/wordml/symex" xmlns:wpg="http://schemas.microsoft.com/office/word/2010/wordprocessingGroup" xmlns:wpi="http://schemas.microsoft.com/office/word/2010/wordprocessingInk" xmlns:wne="http://schemas.microsoft.com/office/word/2006/wordml" xmlns:wps="http://schemas.microsoft.com/office/word/2010/wordprocessingShape" mc:Ignorable="w14 w15 w16se wp14">
   <w:endnote w:type="separator" w:id="-1">
     <w:p>
       <w:pPr>
@@ -6307,7 +5256,7 @@
 </file>
 
 <file path=word/footer1.xml><?xml version="1.0" encoding="utf-8"?>
-<w:ftr xmlns:wpc="http://schemas.microsoft.com/office/word/2010/wordprocessingCanvas" xmlns:mc="http://schemas.openxmlformats.org/markup-compatibility/2006" xmlns:o="urn:schemas-microsoft-com:office:office" xmlns:r="http://schemas.openxmlformats.org/officeDocument/2006/relationships" xmlns:m="http://schemas.openxmlformats.org/officeDocument/2006/math" xmlns:v="urn:schemas-microsoft-com:vml" xmlns:wp14="http://schemas.microsoft.com/office/word/2010/wordprocessingDrawing" xmlns:wp="http://schemas.openxmlformats.org/drawingml/2006/wordprocessingDrawing" xmlns:w10="urn:schemas-microsoft-com:office:word" xmlns:w="http://schemas.openxmlformats.org/wordprocessingml/2006/main" xmlns:w14="http://schemas.microsoft.com/office/word/2010/wordml" xmlns:w15="http://schemas.microsoft.com/office/word/2012/wordml" xmlns:wpg="http://schemas.microsoft.com/office/word/2010/wordprocessingGroup" xmlns:wpi="http://schemas.microsoft.com/office/word/2010/wordprocessingInk" xmlns:wne="http://schemas.microsoft.com/office/word/2006/wordml" xmlns:wps="http://schemas.microsoft.com/office/word/2010/wordprocessingShape" mc:Ignorable="w14 w15 wp14">
+<w:ftr xmlns:wpc="http://schemas.microsoft.com/office/word/2010/wordprocessingCanvas" xmlns:cx="http://schemas.microsoft.com/office/drawing/2014/chartex" xmlns:cx1="http://schemas.microsoft.com/office/drawing/2015/9/8/chartex" xmlns:mc="http://schemas.openxmlformats.org/markup-compatibility/2006" xmlns:o="urn:schemas-microsoft-com:office:office" xmlns:r="http://schemas.openxmlformats.org/officeDocument/2006/relationships" xmlns:m="http://schemas.openxmlformats.org/officeDocument/2006/math" xmlns:v="urn:schemas-microsoft-com:vml" xmlns:wp14="http://schemas.microsoft.com/office/word/2010/wordprocessingDrawing" xmlns:wp="http://schemas.openxmlformats.org/drawingml/2006/wordprocessingDrawing" xmlns:w10="urn:schemas-microsoft-com:office:word" xmlns:w="http://schemas.openxmlformats.org/wordprocessingml/2006/main" xmlns:w14="http://schemas.microsoft.com/office/word/2010/wordml" xmlns:w15="http://schemas.microsoft.com/office/word/2012/wordml" xmlns:w16se="http://schemas.microsoft.com/office/word/2015/wordml/symex" xmlns:wpg="http://schemas.microsoft.com/office/word/2010/wordprocessingGroup" xmlns:wpi="http://schemas.microsoft.com/office/word/2010/wordprocessingInk" xmlns:wne="http://schemas.microsoft.com/office/word/2006/wordml" xmlns:wps="http://schemas.microsoft.com/office/word/2010/wordprocessingShape" mc:Ignorable="w14 w15 w16se wp14">
   <w:p>
     <w:pPr>
       <w:pStyle w:val="Piedepgina"/>
@@ -6359,7 +5308,7 @@
     <w:r>
       <w:rPr>
         <w:noProof/>
-        <w:lang w:eastAsia="es-CO"/>
+        <w:lang w:val="en-US"/>
       </w:rPr>
       <w:drawing>
         <wp:anchor distT="0" distB="0" distL="114300" distR="114300" simplePos="0" relativeHeight="251659264" behindDoc="1" locked="0" layoutInCell="1" allowOverlap="1" wp14:anchorId="5F158A93" wp14:editId="5872233C">
@@ -6433,7 +5382,7 @@
 </file>
 
 <file path=word/footnotes.xml><?xml version="1.0" encoding="utf-8"?>
-<w:footnotes xmlns:wpc="http://schemas.microsoft.com/office/word/2010/wordprocessingCanvas" xmlns:mc="http://schemas.openxmlformats.org/markup-compatibility/2006" xmlns:o="urn:schemas-microsoft-com:office:office" xmlns:r="http://schemas.openxmlformats.org/officeDocument/2006/relationships" xmlns:m="http://schemas.openxmlformats.org/officeDocument/2006/math" xmlns:v="urn:schemas-microsoft-com:vml" xmlns:wp14="http://schemas.microsoft.com/office/word/2010/wordprocessingDrawing" xmlns:wp="http://schemas.openxmlformats.org/drawingml/2006/wordprocessingDrawing" xmlns:w10="urn:schemas-microsoft-com:office:word" xmlns:w="http://schemas.openxmlformats.org/wordprocessingml/2006/main" xmlns:w14="http://schemas.microsoft.com/office/word/2010/wordml" xmlns:w15="http://schemas.microsoft.com/office/word/2012/wordml" xmlns:wpg="http://schemas.microsoft.com/office/word/2010/wordprocessingGroup" xmlns:wpi="http://schemas.microsoft.com/office/word/2010/wordprocessingInk" xmlns:wne="http://schemas.microsoft.com/office/word/2006/wordml" xmlns:wps="http://schemas.microsoft.com/office/word/2010/wordprocessingShape" mc:Ignorable="w14 w15 wp14">
+<w:footnotes xmlns:wpc="http://schemas.microsoft.com/office/word/2010/wordprocessingCanvas" xmlns:cx="http://schemas.microsoft.com/office/drawing/2014/chartex" xmlns:cx1="http://schemas.microsoft.com/office/drawing/2015/9/8/chartex" xmlns:mc="http://schemas.openxmlformats.org/markup-compatibility/2006" xmlns:o="urn:schemas-microsoft-com:office:office" xmlns:r="http://schemas.openxmlformats.org/officeDocument/2006/relationships" xmlns:m="http://schemas.openxmlformats.org/officeDocument/2006/math" xmlns:v="urn:schemas-microsoft-com:vml" xmlns:wp14="http://schemas.microsoft.com/office/word/2010/wordprocessingDrawing" xmlns:wp="http://schemas.openxmlformats.org/drawingml/2006/wordprocessingDrawing" xmlns:w10="urn:schemas-microsoft-com:office:word" xmlns:w="http://schemas.openxmlformats.org/wordprocessingml/2006/main" xmlns:w14="http://schemas.microsoft.com/office/word/2010/wordml" xmlns:w15="http://schemas.microsoft.com/office/word/2012/wordml" xmlns:w16se="http://schemas.microsoft.com/office/word/2015/wordml/symex" xmlns:wpg="http://schemas.microsoft.com/office/word/2010/wordprocessingGroup" xmlns:wpi="http://schemas.microsoft.com/office/word/2010/wordprocessingInk" xmlns:wne="http://schemas.microsoft.com/office/word/2006/wordml" xmlns:wps="http://schemas.microsoft.com/office/word/2010/wordprocessingShape" mc:Ignorable="w14 w15 w16se wp14">
   <w:footnote w:type="separator" w:id="-1">
     <w:p>
       <w:pPr>
@@ -6458,7 +5407,7 @@
 </file>
 
 <file path=word/header1.xml><?xml version="1.0" encoding="utf-8"?>
-<w:hdr xmlns:wpc="http://schemas.microsoft.com/office/word/2010/wordprocessingCanvas" xmlns:mc="http://schemas.openxmlformats.org/markup-compatibility/2006" xmlns:o="urn:schemas-microsoft-com:office:office" xmlns:r="http://schemas.openxmlformats.org/officeDocument/2006/relationships" xmlns:m="http://schemas.openxmlformats.org/officeDocument/2006/math" xmlns:v="urn:schemas-microsoft-com:vml" xmlns:wp14="http://schemas.microsoft.com/office/word/2010/wordprocessingDrawing" xmlns:wp="http://schemas.openxmlformats.org/drawingml/2006/wordprocessingDrawing" xmlns:w10="urn:schemas-microsoft-com:office:word" xmlns:w="http://schemas.openxmlformats.org/wordprocessingml/2006/main" xmlns:w14="http://schemas.microsoft.com/office/word/2010/wordml" xmlns:w15="http://schemas.microsoft.com/office/word/2012/wordml" xmlns:wpg="http://schemas.microsoft.com/office/word/2010/wordprocessingGroup" xmlns:wpi="http://schemas.microsoft.com/office/word/2010/wordprocessingInk" xmlns:wne="http://schemas.microsoft.com/office/word/2006/wordml" xmlns:wps="http://schemas.microsoft.com/office/word/2010/wordprocessingShape" mc:Ignorable="w14 w15 wp14">
+<w:hdr xmlns:wpc="http://schemas.microsoft.com/office/word/2010/wordprocessingCanvas" xmlns:cx="http://schemas.microsoft.com/office/drawing/2014/chartex" xmlns:cx1="http://schemas.microsoft.com/office/drawing/2015/9/8/chartex" xmlns:mc="http://schemas.openxmlformats.org/markup-compatibility/2006" xmlns:o="urn:schemas-microsoft-com:office:office" xmlns:r="http://schemas.openxmlformats.org/officeDocument/2006/relationships" xmlns:m="http://schemas.openxmlformats.org/officeDocument/2006/math" xmlns:v="urn:schemas-microsoft-com:vml" xmlns:wp14="http://schemas.microsoft.com/office/word/2010/wordprocessingDrawing" xmlns:wp="http://schemas.openxmlformats.org/drawingml/2006/wordprocessingDrawing" xmlns:w10="urn:schemas-microsoft-com:office:word" xmlns:w="http://schemas.openxmlformats.org/wordprocessingml/2006/main" xmlns:w14="http://schemas.microsoft.com/office/word/2010/wordml" xmlns:w15="http://schemas.microsoft.com/office/word/2012/wordml" xmlns:w16se="http://schemas.microsoft.com/office/word/2015/wordml/symex" xmlns:wpg="http://schemas.microsoft.com/office/word/2010/wordprocessingGroup" xmlns:wpi="http://schemas.microsoft.com/office/word/2010/wordprocessingInk" xmlns:wne="http://schemas.microsoft.com/office/word/2006/wordml" xmlns:wps="http://schemas.microsoft.com/office/word/2010/wordprocessingShape" mc:Ignorable="w14 w15 w16se wp14">
   <w:p>
     <w:pPr>
       <w:pStyle w:val="Encabezado"/>
@@ -6466,7 +5415,7 @@
     <w:r>
       <w:rPr>
         <w:noProof/>
-        <w:lang w:eastAsia="es-CO"/>
+        <w:lang w:val="en-US"/>
       </w:rPr>
       <w:drawing>
         <wp:anchor distT="0" distB="0" distL="114300" distR="114300" simplePos="0" relativeHeight="251658240" behindDoc="1" locked="0" layoutInCell="1" allowOverlap="1" wp14:anchorId="251A8869" wp14:editId="05EFE449">
@@ -6537,7 +5486,7 @@
 </file>
 
 <file path=word/numbering.xml><?xml version="1.0" encoding="utf-8"?>
-<w:numbering xmlns:wpc="http://schemas.microsoft.com/office/word/2010/wordprocessingCanvas" xmlns:mc="http://schemas.openxmlformats.org/markup-compatibility/2006" xmlns:o="urn:schemas-microsoft-com:office:office" xmlns:r="http://schemas.openxmlformats.org/officeDocument/2006/relationships" xmlns:m="http://schemas.openxmlformats.org/officeDocument/2006/math" xmlns:v="urn:schemas-microsoft-com:vml" xmlns:wp14="http://schemas.microsoft.com/office/word/2010/wordprocessingDrawing" xmlns:wp="http://schemas.openxmlformats.org/drawingml/2006/wordprocessingDrawing" xmlns:w10="urn:schemas-microsoft-com:office:word" xmlns:w="http://schemas.openxmlformats.org/wordprocessingml/2006/main" xmlns:w14="http://schemas.microsoft.com/office/word/2010/wordml" xmlns:w15="http://schemas.microsoft.com/office/word/2012/wordml" xmlns:wpg="http://schemas.microsoft.com/office/word/2010/wordprocessingGroup" xmlns:wpi="http://schemas.microsoft.com/office/word/2010/wordprocessingInk" xmlns:wne="http://schemas.microsoft.com/office/word/2006/wordml" xmlns:wps="http://schemas.microsoft.com/office/word/2010/wordprocessingShape" mc:Ignorable="w14 w15 wp14">
+<w:numbering xmlns:wpc="http://schemas.microsoft.com/office/word/2010/wordprocessingCanvas" xmlns:cx="http://schemas.microsoft.com/office/drawing/2014/chartex" xmlns:cx1="http://schemas.microsoft.com/office/drawing/2015/9/8/chartex" xmlns:mc="http://schemas.openxmlformats.org/markup-compatibility/2006" xmlns:o="urn:schemas-microsoft-com:office:office" xmlns:r="http://schemas.openxmlformats.org/officeDocument/2006/relationships" xmlns:m="http://schemas.openxmlformats.org/officeDocument/2006/math" xmlns:v="urn:schemas-microsoft-com:vml" xmlns:wp14="http://schemas.microsoft.com/office/word/2010/wordprocessingDrawing" xmlns:wp="http://schemas.openxmlformats.org/drawingml/2006/wordprocessingDrawing" xmlns:w10="urn:schemas-microsoft-com:office:word" xmlns:w="http://schemas.openxmlformats.org/wordprocessingml/2006/main" xmlns:w14="http://schemas.microsoft.com/office/word/2010/wordml" xmlns:w15="http://schemas.microsoft.com/office/word/2012/wordml" xmlns:w16se="http://schemas.microsoft.com/office/word/2015/wordml/symex" xmlns:wpg="http://schemas.microsoft.com/office/word/2010/wordprocessingGroup" xmlns:wpi="http://schemas.microsoft.com/office/word/2010/wordprocessingInk" xmlns:wne="http://schemas.microsoft.com/office/word/2006/wordml" xmlns:wps="http://schemas.microsoft.com/office/word/2010/wordprocessingShape" mc:Ignorable="w14 w15 w16se wp14">
   <w:abstractNum w:abstractNumId="0" w15:restartNumberingAfterBreak="0">
     <w:nsid w:val="062C6B2D"/>
     <w:multiLevelType w:val="hybridMultilevel"/>
@@ -10371,7 +9320,7 @@
 </file>
 
 <file path=word/styles.xml><?xml version="1.0" encoding="utf-8"?>
-<w:styles xmlns:mc="http://schemas.openxmlformats.org/markup-compatibility/2006" xmlns:r="http://schemas.openxmlformats.org/officeDocument/2006/relationships" xmlns:w="http://schemas.openxmlformats.org/wordprocessingml/2006/main" xmlns:w14="http://schemas.microsoft.com/office/word/2010/wordml" xmlns:w15="http://schemas.microsoft.com/office/word/2012/wordml" mc:Ignorable="w14 w15">
+<w:styles xmlns:mc="http://schemas.openxmlformats.org/markup-compatibility/2006" xmlns:r="http://schemas.openxmlformats.org/officeDocument/2006/relationships" xmlns:w="http://schemas.openxmlformats.org/wordprocessingml/2006/main" xmlns:w14="http://schemas.microsoft.com/office/word/2010/wordml" xmlns:w15="http://schemas.microsoft.com/office/word/2012/wordml" xmlns:w16se="http://schemas.microsoft.com/office/word/2015/wordml/symex" mc:Ignorable="w14 w15 w16se">
   <w:docDefaults>
     <w:rPrDefault>
       <w:rPr>
@@ -11196,7 +10145,7 @@
       <w:lang w:val="es-CO"/>
     </w:rPr>
   </w:style>
-  <w:style w:type="paragraph" w:styleId="TtulodeTDC">
+  <w:style w:type="paragraph" w:styleId="TtuloTDC">
     <w:name w:val="TOC Heading"/>
     <w:basedOn w:val="Ttulo1"/>
     <w:next w:val="Normal"/>
@@ -12295,7 +11244,7 @@
 </file>
 
 <file path=customXml/itemProps1.xml><?xml version="1.0" encoding="utf-8"?>
-<ds:datastoreItem xmlns:ds="http://schemas.openxmlformats.org/officeDocument/2006/customXml" ds:itemID="{0E5BDEA2-82C3-4BED-BFEB-BED07F54F295}">
+<ds:datastoreItem xmlns:ds="http://schemas.openxmlformats.org/officeDocument/2006/customXml" ds:itemID="{1CD3D9C6-5B4F-468D-A695-E80F655A415D}">
   <ds:schemaRefs>
     <ds:schemaRef ds:uri="http://schemas.openxmlformats.org/officeDocument/2006/bibliography"/>
   </ds:schemaRefs>

</xml_diff>

<commit_message>
archivo de alcance modificado
</commit_message>
<xml_diff>
--- a/documentos/Alcance del proyecto - Sistema de control y seguimiento de vacunas para niños.docx
+++ b/documentos/Alcance del proyecto - Sistema de control y seguimiento de vacunas para niños.docx
@@ -1,6 +1,6 @@
 
 <file path=word/document.xml><?xml version="1.0" encoding="utf-8"?>
-<w:document xmlns:wpc="http://schemas.microsoft.com/office/word/2010/wordprocessingCanvas" xmlns:cx="http://schemas.microsoft.com/office/drawing/2014/chartex" xmlns:cx1="http://schemas.microsoft.com/office/drawing/2015/9/8/chartex" xmlns:mc="http://schemas.openxmlformats.org/markup-compatibility/2006" xmlns:o="urn:schemas-microsoft-com:office:office" xmlns:r="http://schemas.openxmlformats.org/officeDocument/2006/relationships" xmlns:m="http://schemas.openxmlformats.org/officeDocument/2006/math" xmlns:v="urn:schemas-microsoft-com:vml" xmlns:wp14="http://schemas.microsoft.com/office/word/2010/wordprocessingDrawing" xmlns:wp="http://schemas.openxmlformats.org/drawingml/2006/wordprocessingDrawing" xmlns:w10="urn:schemas-microsoft-com:office:word" xmlns:w="http://schemas.openxmlformats.org/wordprocessingml/2006/main" xmlns:w14="http://schemas.microsoft.com/office/word/2010/wordml" xmlns:w15="http://schemas.microsoft.com/office/word/2012/wordml" xmlns:w16se="http://schemas.microsoft.com/office/word/2015/wordml/symex" xmlns:wpg="http://schemas.microsoft.com/office/word/2010/wordprocessingGroup" xmlns:wpi="http://schemas.microsoft.com/office/word/2010/wordprocessingInk" xmlns:wne="http://schemas.microsoft.com/office/word/2006/wordml" xmlns:wps="http://schemas.microsoft.com/office/word/2010/wordprocessingShape" mc:Ignorable="w14 w15 w16se wp14">
+<w:document xmlns:wpc="http://schemas.microsoft.com/office/word/2010/wordprocessingCanvas" xmlns:cx="http://schemas.microsoft.com/office/drawing/2014/chartex" xmlns:cx1="http://schemas.microsoft.com/office/drawing/2015/9/8/chartex" xmlns:cx2="http://schemas.microsoft.com/office/drawing/2015/10/21/chartex" xmlns:cx3="http://schemas.microsoft.com/office/drawing/2016/5/9/chartex" xmlns:cx4="http://schemas.microsoft.com/office/drawing/2016/5/10/chartex" xmlns:cx5="http://schemas.microsoft.com/office/drawing/2016/5/11/chartex" xmlns:cx6="http://schemas.microsoft.com/office/drawing/2016/5/12/chartex" xmlns:cx7="http://schemas.microsoft.com/office/drawing/2016/5/13/chartex" xmlns:cx8="http://schemas.microsoft.com/office/drawing/2016/5/14/chartex" xmlns:mc="http://schemas.openxmlformats.org/markup-compatibility/2006" xmlns:aink="http://schemas.microsoft.com/office/drawing/2016/ink" xmlns:am3d="http://schemas.microsoft.com/office/drawing/2017/model3d" xmlns:o="urn:schemas-microsoft-com:office:office" xmlns:r="http://schemas.openxmlformats.org/officeDocument/2006/relationships" xmlns:m="http://schemas.openxmlformats.org/officeDocument/2006/math" xmlns:v="urn:schemas-microsoft-com:vml" xmlns:wp14="http://schemas.microsoft.com/office/word/2010/wordprocessingDrawing" xmlns:wp="http://schemas.openxmlformats.org/drawingml/2006/wordprocessingDrawing" xmlns:w10="urn:schemas-microsoft-com:office:word" xmlns:w="http://schemas.openxmlformats.org/wordprocessingml/2006/main" xmlns:w14="http://schemas.microsoft.com/office/word/2010/wordml" xmlns:w15="http://schemas.microsoft.com/office/word/2012/wordml" xmlns:w16cex="http://schemas.microsoft.com/office/word/2018/wordml/cex" xmlns:w16cid="http://schemas.microsoft.com/office/word/2016/wordml/cid" xmlns:w16="http://schemas.microsoft.com/office/word/2018/wordml" xmlns:w16sdtdh="http://schemas.microsoft.com/office/word/2020/wordml/sdtdatahash" xmlns:w16se="http://schemas.microsoft.com/office/word/2015/wordml/symex" xmlns:wpg="http://schemas.microsoft.com/office/word/2010/wordprocessingGroup" xmlns:wpi="http://schemas.microsoft.com/office/word/2010/wordprocessingInk" xmlns:wne="http://schemas.microsoft.com/office/word/2006/wordml" xmlns:wps="http://schemas.microsoft.com/office/word/2010/wordprocessingShape" mc:Ignorable="w14 w15 w16se w16cid w16 w16cex w16sdtdh wp14">
   <w:body>
     <w:p>
       <w:pPr>
@@ -914,7 +914,6 @@
                                 <w:szCs w:val="26"/>
                               </w:rPr>
                             </w:pPr>
-                            <w:proofErr w:type="spellStart"/>
                             <w:r>
                               <w:rPr>
                                 <w:rFonts w:ascii="Lato Black" w:hAnsi="Lato Black"/>
@@ -923,18 +922,7 @@
                                 <w:sz w:val="26"/>
                                 <w:szCs w:val="26"/>
                               </w:rPr>
-                              <w:t>Jhon</w:t>
-                            </w:r>
-                            <w:proofErr w:type="spellEnd"/>
-                            <w:r>
-                              <w:rPr>
-                                <w:rFonts w:ascii="Lato Black" w:hAnsi="Lato Black"/>
-                                <w:b/>
-                                <w:bCs/>
-                                <w:sz w:val="26"/>
-                                <w:szCs w:val="26"/>
-                              </w:rPr>
-                              <w:t xml:space="preserve"> Jairo Cortés Paredes</w:t>
+                              <w:t>Jhon Jairo Cortés Paredes</w:t>
                             </w:r>
                           </w:p>
                           <w:p>
@@ -3998,13 +3986,17 @@
         <w:tblLook w:val="04A0" w:firstRow="1" w:lastRow="0" w:firstColumn="1" w:lastColumn="0" w:noHBand="0" w:noVBand="1"/>
       </w:tblPr>
       <w:tblGrid>
-        <w:gridCol w:w="2122"/>
-        <w:gridCol w:w="6706"/>
+        <w:gridCol w:w="3681"/>
+        <w:gridCol w:w="5147"/>
       </w:tblGrid>
       <w:tr>
+        <w:trPr>
+          <w:trHeight w:val="570"/>
+        </w:trPr>
         <w:tc>
           <w:tcPr>
-            <w:tcW w:w="2122" w:type="dxa"/>
+            <w:tcW w:w="3681" w:type="dxa"/>
+            <w:vAlign w:val="center"/>
           </w:tcPr>
           <w:p>
             <w:pPr>
@@ -4026,7 +4018,8 @@
         </w:tc>
         <w:tc>
           <w:tcPr>
-            <w:tcW w:w="6706" w:type="dxa"/>
+            <w:tcW w:w="5147" w:type="dxa"/>
+            <w:vAlign w:val="center"/>
           </w:tcPr>
           <w:p>
             <w:pPr>
@@ -4050,7 +4043,7 @@
       <w:tr>
         <w:tc>
           <w:tcPr>
-            <w:tcW w:w="2122" w:type="dxa"/>
+            <w:tcW w:w="3681" w:type="dxa"/>
           </w:tcPr>
           <w:p>
             <w:pPr>
@@ -4064,13 +4057,31 @@
               <w:rPr>
                 <w:rFonts w:ascii="Lato Light" w:hAnsi="Lato Light"/>
               </w:rPr>
-              <w:t>Daniel Martínez</w:t>
+              <w:t xml:space="preserve">Daniel </w:t>
+            </w:r>
+            <w:r>
+              <w:rPr>
+                <w:rFonts w:ascii="Lato Light" w:hAnsi="Lato Light"/>
+              </w:rPr>
+              <w:t xml:space="preserve">Alberto </w:t>
+            </w:r>
+            <w:r>
+              <w:rPr>
+                <w:rFonts w:ascii="Lato Light" w:hAnsi="Lato Light"/>
+              </w:rPr>
+              <w:t>Martínez</w:t>
+            </w:r>
+            <w:r>
+              <w:rPr>
+                <w:rFonts w:ascii="Lato Light" w:hAnsi="Lato Light"/>
+              </w:rPr>
+              <w:t xml:space="preserve"> Lizarazo</w:t>
             </w:r>
           </w:p>
         </w:tc>
         <w:tc>
           <w:tcPr>
-            <w:tcW w:w="6706" w:type="dxa"/>
+            <w:tcW w:w="5147" w:type="dxa"/>
           </w:tcPr>
           <w:p>
             <w:pPr>
@@ -4092,7 +4103,7 @@
       <w:tr>
         <w:tc>
           <w:tcPr>
-            <w:tcW w:w="2122" w:type="dxa"/>
+            <w:tcW w:w="3681" w:type="dxa"/>
           </w:tcPr>
           <w:p>
             <w:pPr>
@@ -4108,11 +4119,17 @@
               </w:rPr>
               <w:t>Elizabeth Peña</w:t>
             </w:r>
+            <w:r>
+              <w:rPr>
+                <w:rFonts w:ascii="Lato Light" w:hAnsi="Lato Light"/>
+              </w:rPr>
+              <w:t xml:space="preserve"> Cogollo</w:t>
+            </w:r>
           </w:p>
         </w:tc>
         <w:tc>
           <w:tcPr>
-            <w:tcW w:w="6706" w:type="dxa"/>
+            <w:tcW w:w="5147" w:type="dxa"/>
           </w:tcPr>
           <w:p>
             <w:pPr>
@@ -4126,23 +4143,15 @@
               <w:rPr>
                 <w:rFonts w:ascii="Lato Light" w:hAnsi="Lato Light"/>
               </w:rPr>
-              <w:t xml:space="preserve">Desarrolladora – back </w:t>
-            </w:r>
-            <w:proofErr w:type="spellStart"/>
-            <w:r>
-              <w:rPr>
-                <w:rFonts w:ascii="Lato Light" w:hAnsi="Lato Light"/>
-              </w:rPr>
-              <w:t>end</w:t>
-            </w:r>
-            <w:proofErr w:type="spellEnd"/>
+              <w:t>Desarrolladora – back end</w:t>
+            </w:r>
           </w:p>
         </w:tc>
       </w:tr>
       <w:tr>
         <w:tc>
           <w:tcPr>
-            <w:tcW w:w="2122" w:type="dxa"/>
+            <w:tcW w:w="3681" w:type="dxa"/>
           </w:tcPr>
           <w:p>
             <w:pPr>
@@ -4156,13 +4165,43 @@
               <w:rPr>
                 <w:rFonts w:ascii="Lato Light" w:hAnsi="Lato Light"/>
               </w:rPr>
-              <w:t>Daniel Ramos</w:t>
+              <w:t xml:space="preserve">Daniel </w:t>
+            </w:r>
+            <w:r>
+              <w:rPr>
+                <w:rFonts w:ascii="Lato Light" w:hAnsi="Lato Light"/>
+              </w:rPr>
+              <w:t>Enrique B</w:t>
+            </w:r>
+            <w:r>
+              <w:rPr>
+                <w:rFonts w:ascii="Lato Light" w:hAnsi="Lato Light"/>
+              </w:rPr>
+              <w:t>a</w:t>
+            </w:r>
+            <w:r>
+              <w:rPr>
+                <w:rFonts w:ascii="Lato Light" w:hAnsi="Lato Light"/>
+              </w:rPr>
+              <w:t>rr</w:t>
+            </w:r>
+            <w:r>
+              <w:rPr>
+                <w:rFonts w:ascii="Lato Light" w:hAnsi="Lato Light"/>
+              </w:rPr>
+              <w:t>os</w:t>
+            </w:r>
+            <w:r>
+              <w:rPr>
+                <w:rFonts w:ascii="Lato Light" w:hAnsi="Lato Light"/>
+              </w:rPr>
+              <w:t xml:space="preserve"> Agamez</w:t>
             </w:r>
           </w:p>
         </w:tc>
         <w:tc>
           <w:tcPr>
-            <w:tcW w:w="6706" w:type="dxa"/>
+            <w:tcW w:w="5147" w:type="dxa"/>
           </w:tcPr>
           <w:p>
             <w:pPr>
@@ -4176,23 +4215,15 @@
               <w:rPr>
                 <w:rFonts w:ascii="Lato Light" w:hAnsi="Lato Light"/>
               </w:rPr>
-              <w:t xml:space="preserve">Desarrollador – back </w:t>
-            </w:r>
-            <w:proofErr w:type="spellStart"/>
-            <w:r>
-              <w:rPr>
-                <w:rFonts w:ascii="Lato Light" w:hAnsi="Lato Light"/>
-              </w:rPr>
-              <w:t>end</w:t>
-            </w:r>
-            <w:proofErr w:type="spellEnd"/>
+              <w:t>Desarrollador – back end</w:t>
+            </w:r>
           </w:p>
         </w:tc>
       </w:tr>
       <w:tr>
         <w:tc>
           <w:tcPr>
-            <w:tcW w:w="2122" w:type="dxa"/>
+            <w:tcW w:w="3681" w:type="dxa"/>
           </w:tcPr>
           <w:p>
             <w:pPr>
@@ -4206,13 +4237,31 @@
               <w:rPr>
                 <w:rFonts w:ascii="Lato Light" w:hAnsi="Lato Light"/>
               </w:rPr>
-              <w:t xml:space="preserve">Franklin Gómez </w:t>
+              <w:t xml:space="preserve">Franklin </w:t>
+            </w:r>
+            <w:r>
+              <w:rPr>
+                <w:rFonts w:ascii="Lato Light" w:hAnsi="Lato Light"/>
+              </w:rPr>
+              <w:t xml:space="preserve">Miguel </w:t>
+            </w:r>
+            <w:r>
+              <w:rPr>
+                <w:rFonts w:ascii="Lato Light" w:hAnsi="Lato Light"/>
+              </w:rPr>
+              <w:t>Gómez</w:t>
+            </w:r>
+            <w:r>
+              <w:rPr>
+                <w:rFonts w:ascii="Lato Light" w:hAnsi="Lato Light"/>
+              </w:rPr>
+              <w:t xml:space="preserve"> Bastos</w:t>
             </w:r>
           </w:p>
         </w:tc>
         <w:tc>
           <w:tcPr>
-            <w:tcW w:w="6706" w:type="dxa"/>
+            <w:tcW w:w="5147" w:type="dxa"/>
           </w:tcPr>
           <w:p>
             <w:pPr>
@@ -4226,37 +4275,15 @@
               <w:rPr>
                 <w:rFonts w:ascii="Lato Light" w:hAnsi="Lato Light"/>
               </w:rPr>
-              <w:t xml:space="preserve">Desarrollador – </w:t>
-            </w:r>
-            <w:proofErr w:type="spellStart"/>
-            <w:r>
-              <w:rPr>
-                <w:rFonts w:ascii="Lato Light" w:hAnsi="Lato Light"/>
-              </w:rPr>
-              <w:t>front</w:t>
-            </w:r>
-            <w:proofErr w:type="spellEnd"/>
-            <w:r>
-              <w:rPr>
-                <w:rFonts w:ascii="Lato Light" w:hAnsi="Lato Light"/>
-              </w:rPr>
-              <w:t xml:space="preserve"> </w:t>
-            </w:r>
-            <w:proofErr w:type="spellStart"/>
-            <w:r>
-              <w:rPr>
-                <w:rFonts w:ascii="Lato Light" w:hAnsi="Lato Light"/>
-              </w:rPr>
-              <w:t>end</w:t>
-            </w:r>
-            <w:proofErr w:type="spellEnd"/>
+              <w:t>Desarrollador – front end</w:t>
+            </w:r>
           </w:p>
         </w:tc>
       </w:tr>
       <w:tr>
         <w:tc>
           <w:tcPr>
-            <w:tcW w:w="2122" w:type="dxa"/>
+            <w:tcW w:w="3681" w:type="dxa"/>
           </w:tcPr>
           <w:p>
             <w:pPr>
@@ -4270,13 +4297,31 @@
               <w:rPr>
                 <w:rFonts w:ascii="Lato Light" w:hAnsi="Lato Light"/>
               </w:rPr>
-              <w:t>Jorge Lopera</w:t>
+              <w:t xml:space="preserve">Jorge </w:t>
+            </w:r>
+            <w:r>
+              <w:rPr>
+                <w:rFonts w:ascii="Lato Light" w:hAnsi="Lato Light"/>
+              </w:rPr>
+              <w:t xml:space="preserve">Luis </w:t>
+            </w:r>
+            <w:r>
+              <w:rPr>
+                <w:rFonts w:ascii="Lato Light" w:hAnsi="Lato Light"/>
+              </w:rPr>
+              <w:t>Lopera</w:t>
+            </w:r>
+            <w:r>
+              <w:rPr>
+                <w:rFonts w:ascii="Lato Light" w:hAnsi="Lato Light"/>
+              </w:rPr>
+              <w:t xml:space="preserve"> Marín </w:t>
             </w:r>
           </w:p>
         </w:tc>
         <w:tc>
           <w:tcPr>
-            <w:tcW w:w="6706" w:type="dxa"/>
+            <w:tcW w:w="5147" w:type="dxa"/>
           </w:tcPr>
           <w:p>
             <w:pPr>
@@ -4290,37 +4335,15 @@
               <w:rPr>
                 <w:rFonts w:ascii="Lato Light" w:hAnsi="Lato Light"/>
               </w:rPr>
-              <w:t xml:space="preserve">Desarrollador – </w:t>
-            </w:r>
-            <w:proofErr w:type="spellStart"/>
-            <w:r>
-              <w:rPr>
-                <w:rFonts w:ascii="Lato Light" w:hAnsi="Lato Light"/>
-              </w:rPr>
-              <w:t>front</w:t>
-            </w:r>
-            <w:proofErr w:type="spellEnd"/>
-            <w:r>
-              <w:rPr>
-                <w:rFonts w:ascii="Lato Light" w:hAnsi="Lato Light"/>
-              </w:rPr>
-              <w:t xml:space="preserve"> </w:t>
-            </w:r>
-            <w:proofErr w:type="spellStart"/>
-            <w:r>
-              <w:rPr>
-                <w:rFonts w:ascii="Lato Light" w:hAnsi="Lato Light"/>
-              </w:rPr>
-              <w:t>end</w:t>
-            </w:r>
-            <w:proofErr w:type="spellEnd"/>
+              <w:t>Desarrollador – front end</w:t>
+            </w:r>
           </w:p>
         </w:tc>
       </w:tr>
       <w:tr>
         <w:tc>
           <w:tcPr>
-            <w:tcW w:w="2122" w:type="dxa"/>
+            <w:tcW w:w="3681" w:type="dxa"/>
           </w:tcPr>
           <w:p>
             <w:pPr>
@@ -4333,13 +4356,31 @@
               <w:rPr>
                 <w:rFonts w:ascii="Lato Light" w:hAnsi="Lato Light"/>
               </w:rPr>
-              <w:t>Jairo Huertas</w:t>
+              <w:t xml:space="preserve">Jairo </w:t>
+            </w:r>
+            <w:r>
+              <w:rPr>
+                <w:rFonts w:ascii="Lato Light" w:hAnsi="Lato Light"/>
+              </w:rPr>
+              <w:t xml:space="preserve">Alberto </w:t>
+            </w:r>
+            <w:r>
+              <w:rPr>
+                <w:rFonts w:ascii="Lato Light" w:hAnsi="Lato Light"/>
+              </w:rPr>
+              <w:t>Huertas</w:t>
+            </w:r>
+            <w:r>
+              <w:rPr>
+                <w:rFonts w:ascii="Lato Light" w:hAnsi="Lato Light"/>
+              </w:rPr>
+              <w:t xml:space="preserve"> Acevedo</w:t>
             </w:r>
           </w:p>
         </w:tc>
         <w:tc>
           <w:tcPr>
-            <w:tcW w:w="6706" w:type="dxa"/>
+            <w:tcW w:w="5147" w:type="dxa"/>
           </w:tcPr>
           <w:p>
             <w:pPr>
@@ -4353,30 +4394,8 @@
               <w:rPr>
                 <w:rFonts w:ascii="Lato Light" w:hAnsi="Lato Light"/>
               </w:rPr>
-              <w:t xml:space="preserve">Desarrollador – </w:t>
-            </w:r>
-            <w:proofErr w:type="spellStart"/>
-            <w:r>
-              <w:rPr>
-                <w:rFonts w:ascii="Lato Light" w:hAnsi="Lato Light"/>
-              </w:rPr>
-              <w:t>front</w:t>
-            </w:r>
-            <w:proofErr w:type="spellEnd"/>
-            <w:r>
-              <w:rPr>
-                <w:rFonts w:ascii="Lato Light" w:hAnsi="Lato Light"/>
-              </w:rPr>
-              <w:t xml:space="preserve"> </w:t>
-            </w:r>
-            <w:proofErr w:type="spellStart"/>
-            <w:r>
-              <w:rPr>
-                <w:rFonts w:ascii="Lato Light" w:hAnsi="Lato Light"/>
-              </w:rPr>
-              <w:t>end</w:t>
-            </w:r>
-            <w:proofErr w:type="spellEnd"/>
+              <w:t>Desarrollador – front end</w:t>
+            </w:r>
           </w:p>
         </w:tc>
       </w:tr>
@@ -4564,47 +4583,7 @@
           <w:b w:val="0"/>
           <w:i w:val="0"/>
         </w:rPr>
-        <w:t xml:space="preserve">El </w:t>
-      </w:r>
-      <w:proofErr w:type="spellStart"/>
-      <w:r>
-        <w:rPr>
-          <w:rStyle w:val="Ttulodellibro"/>
-          <w:rFonts w:ascii="Lato Light" w:hAnsi="Lato Light"/>
-          <w:b w:val="0"/>
-          <w:i w:val="0"/>
-        </w:rPr>
-        <w:t>framework</w:t>
-      </w:r>
-      <w:proofErr w:type="spellEnd"/>
-      <w:r>
-        <w:rPr>
-          <w:rStyle w:val="Ttulodellibro"/>
-          <w:rFonts w:ascii="Lato Light" w:hAnsi="Lato Light"/>
-          <w:b w:val="0"/>
-          <w:i w:val="0"/>
-        </w:rPr>
-        <w:t xml:space="preserve"> a utilizar para agregar estilos CSS será </w:t>
-      </w:r>
-      <w:proofErr w:type="spellStart"/>
-      <w:r>
-        <w:rPr>
-          <w:rStyle w:val="Ttulodellibro"/>
-          <w:rFonts w:ascii="Lato Light" w:hAnsi="Lato Light"/>
-          <w:b w:val="0"/>
-          <w:i w:val="0"/>
-        </w:rPr>
-        <w:t>Bootstrap</w:t>
-      </w:r>
-      <w:proofErr w:type="spellEnd"/>
-      <w:r>
-        <w:rPr>
-          <w:rStyle w:val="Ttulodellibro"/>
-          <w:rFonts w:ascii="Lato Light" w:hAnsi="Lato Light"/>
-          <w:b w:val="0"/>
-          <w:i w:val="0"/>
-        </w:rPr>
-        <w:t xml:space="preserve"> 5.</w:t>
+        <w:t>El framework a utilizar para agregar estilos CSS será Bootstrap 5.</w:t>
       </w:r>
     </w:p>
     <w:p>
@@ -4666,19 +4645,8 @@
           <w:b w:val="0"/>
           <w:i w:val="0"/>
         </w:rPr>
-        <w:t xml:space="preserve"> </w:t>
-      </w:r>
-      <w:proofErr w:type="spellStart"/>
-      <w:r>
-        <w:rPr>
-          <w:rStyle w:val="Ttulodellibro"/>
-          <w:rFonts w:ascii="Lato Light" w:hAnsi="Lato Light"/>
-          <w:b w:val="0"/>
-          <w:i w:val="0"/>
-        </w:rPr>
-        <w:t>React</w:t>
-      </w:r>
-      <w:proofErr w:type="spellEnd"/>
+        <w:t xml:space="preserve"> React</w:t>
+      </w:r>
       <w:r>
         <w:rPr>
           <w:rStyle w:val="Ttulodellibro"/>
@@ -4697,8 +4665,6 @@
         </w:rPr>
         <w:t xml:space="preserve"> y construir las interfaces de usuario</w:t>
       </w:r>
-      <w:bookmarkStart w:id="12" w:name="_GoBack"/>
-      <w:bookmarkEnd w:id="12"/>
       <w:r>
         <w:rPr>
           <w:rStyle w:val="Ttulodellibro"/>
@@ -4750,27 +4716,7 @@
           <w:b w:val="0"/>
           <w:i w:val="0"/>
         </w:rPr>
-        <w:t xml:space="preserve">a utilizar para back </w:t>
-      </w:r>
-      <w:proofErr w:type="spellStart"/>
-      <w:r>
-        <w:rPr>
-          <w:rStyle w:val="Ttulodellibro"/>
-          <w:rFonts w:ascii="Lato Light" w:hAnsi="Lato Light"/>
-          <w:b w:val="0"/>
-          <w:i w:val="0"/>
-        </w:rPr>
-        <w:t>end</w:t>
-      </w:r>
-      <w:proofErr w:type="spellEnd"/>
-      <w:r>
-        <w:rPr>
-          <w:rStyle w:val="Ttulodellibro"/>
-          <w:rFonts w:ascii="Lato Light" w:hAnsi="Lato Light"/>
-          <w:b w:val="0"/>
-          <w:i w:val="0"/>
-        </w:rPr>
-        <w:t xml:space="preserve"> </w:t>
+        <w:t xml:space="preserve">a utilizar para back end </w:t>
       </w:r>
       <w:r>
         <w:rPr>
@@ -4852,7 +4798,6 @@
         </w:rPr>
         <w:t xml:space="preserve"> será </w:t>
       </w:r>
-      <w:proofErr w:type="spellStart"/>
       <w:r>
         <w:rPr>
           <w:rStyle w:val="Ttulodellibro"/>
@@ -4869,17 +4814,7 @@
           <w:b w:val="0"/>
           <w:i w:val="0"/>
         </w:rPr>
-        <w:t>SQL</w:t>
-      </w:r>
-      <w:proofErr w:type="spellEnd"/>
-      <w:r>
-        <w:rPr>
-          <w:rStyle w:val="Ttulodellibro"/>
-          <w:rFonts w:ascii="Lato Light" w:hAnsi="Lato Light"/>
-          <w:b w:val="0"/>
-          <w:i w:val="0"/>
-        </w:rPr>
-        <w:t xml:space="preserve"> </w:t>
+        <w:t xml:space="preserve">SQL </w:t>
       </w:r>
       <w:r>
         <w:rPr>
@@ -4981,7 +4916,7 @@
           <w:szCs w:val="22"/>
         </w:rPr>
       </w:pPr>
-      <w:bookmarkStart w:id="13" w:name="_Toc84101794"/>
+      <w:bookmarkStart w:id="12" w:name="_Toc84101794"/>
       <w:r>
         <w:rPr>
           <w:rStyle w:val="Ttulodellibro"/>
@@ -4997,7 +4932,7 @@
         <w:lastRenderedPageBreak/>
         <w:t>CONTROL DEL PROYECTO</w:t>
       </w:r>
-      <w:bookmarkEnd w:id="13"/>
+      <w:bookmarkEnd w:id="12"/>
     </w:p>
     <w:p>
       <w:pPr>
@@ -5055,67 +4990,7 @@
           <w:b w:val="0"/>
           <w:i w:val="0"/>
         </w:rPr>
-        <w:t xml:space="preserve">Se utilizarán algunas herramientas para trabajo colaborativo como </w:t>
-      </w:r>
-      <w:proofErr w:type="spellStart"/>
-      <w:r>
-        <w:rPr>
-          <w:rStyle w:val="Ttulodellibro"/>
-          <w:rFonts w:ascii="Lato Light" w:hAnsi="Lato Light"/>
-          <w:b w:val="0"/>
-          <w:i w:val="0"/>
-        </w:rPr>
-        <w:t>Github</w:t>
-      </w:r>
-      <w:proofErr w:type="spellEnd"/>
-      <w:r>
-        <w:rPr>
-          <w:rStyle w:val="Ttulodellibro"/>
-          <w:rFonts w:ascii="Lato Light" w:hAnsi="Lato Light"/>
-          <w:b w:val="0"/>
-          <w:i w:val="0"/>
-        </w:rPr>
-        <w:t xml:space="preserve">, Microsoft </w:t>
-      </w:r>
-      <w:proofErr w:type="spellStart"/>
-      <w:r>
-        <w:rPr>
-          <w:rStyle w:val="Ttulodellibro"/>
-          <w:rFonts w:ascii="Lato Light" w:hAnsi="Lato Light"/>
-          <w:b w:val="0"/>
-          <w:i w:val="0"/>
-        </w:rPr>
-        <w:t>teams</w:t>
-      </w:r>
-      <w:proofErr w:type="spellEnd"/>
-      <w:r>
-        <w:rPr>
-          <w:rStyle w:val="Ttulodellibro"/>
-          <w:rFonts w:ascii="Lato Light" w:hAnsi="Lato Light"/>
-          <w:b w:val="0"/>
-          <w:i w:val="0"/>
-        </w:rPr>
-        <w:t xml:space="preserve"> y su planeador de actividades, Google </w:t>
-      </w:r>
-      <w:proofErr w:type="spellStart"/>
-      <w:r>
-        <w:rPr>
-          <w:rStyle w:val="Ttulodellibro"/>
-          <w:rFonts w:ascii="Lato Light" w:hAnsi="Lato Light"/>
-          <w:b w:val="0"/>
-          <w:i w:val="0"/>
-        </w:rPr>
-        <w:t>meet</w:t>
-      </w:r>
-      <w:proofErr w:type="spellEnd"/>
-      <w:r>
-        <w:rPr>
-          <w:rStyle w:val="Ttulodellibro"/>
-          <w:rFonts w:ascii="Lato Light" w:hAnsi="Lato Light"/>
-          <w:b w:val="0"/>
-          <w:i w:val="0"/>
-        </w:rPr>
-        <w:t xml:space="preserve">, grupos de WhatsApp, entre otros. </w:t>
+        <w:t xml:space="preserve">Se utilizarán algunas herramientas para trabajo colaborativo como Github, Microsoft teams y su planeador de actividades, Google meet, grupos de WhatsApp, entre otros. </w:t>
       </w:r>
     </w:p>
     <w:p>
@@ -5155,7 +5030,7 @@
           <w:szCs w:val="22"/>
         </w:rPr>
       </w:pPr>
-      <w:bookmarkStart w:id="14" w:name="_Toc84101795"/>
+      <w:bookmarkStart w:id="13" w:name="_Toc84101795"/>
       <w:r>
         <w:rPr>
           <w:rStyle w:val="Ttulodellibro"/>
@@ -5171,7 +5046,7 @@
         <w:lastRenderedPageBreak/>
         <w:t>DURACIÓN</w:t>
       </w:r>
-      <w:bookmarkEnd w:id="14"/>
+      <w:bookmarkEnd w:id="13"/>
     </w:p>
     <w:p>
       <w:pPr>
@@ -5231,7 +5106,7 @@
 </file>
 
 <file path=word/endnotes.xml><?xml version="1.0" encoding="utf-8"?>
-<w:endnotes xmlns:wpc="http://schemas.microsoft.com/office/word/2010/wordprocessingCanvas" xmlns:cx="http://schemas.microsoft.com/office/drawing/2014/chartex" xmlns:cx1="http://schemas.microsoft.com/office/drawing/2015/9/8/chartex" xmlns:mc="http://schemas.openxmlformats.org/markup-compatibility/2006" xmlns:o="urn:schemas-microsoft-com:office:office" xmlns:r="http://schemas.openxmlformats.org/officeDocument/2006/relationships" xmlns:m="http://schemas.openxmlformats.org/officeDocument/2006/math" xmlns:v="urn:schemas-microsoft-com:vml" xmlns:wp14="http://schemas.microsoft.com/office/word/2010/wordprocessingDrawing" xmlns:wp="http://schemas.openxmlformats.org/drawingml/2006/wordprocessingDrawing" xmlns:w10="urn:schemas-microsoft-com:office:word" xmlns:w="http://schemas.openxmlformats.org/wordprocessingml/2006/main" xmlns:w14="http://schemas.microsoft.com/office/word/2010/wordml" xmlns:w15="http://schemas.microsoft.com/office/word/2012/wordml" xmlns:w16se="http://schemas.microsoft.com/office/word/2015/wordml/symex" xmlns:wpg="http://schemas.microsoft.com/office/word/2010/wordprocessingGroup" xmlns:wpi="http://schemas.microsoft.com/office/word/2010/wordprocessingInk" xmlns:wne="http://schemas.microsoft.com/office/word/2006/wordml" xmlns:wps="http://schemas.microsoft.com/office/word/2010/wordprocessingShape" mc:Ignorable="w14 w15 w16se wp14">
+<w:endnotes xmlns:wpc="http://schemas.microsoft.com/office/word/2010/wordprocessingCanvas" xmlns:cx="http://schemas.microsoft.com/office/drawing/2014/chartex" xmlns:cx1="http://schemas.microsoft.com/office/drawing/2015/9/8/chartex" xmlns:cx2="http://schemas.microsoft.com/office/drawing/2015/10/21/chartex" xmlns:cx3="http://schemas.microsoft.com/office/drawing/2016/5/9/chartex" xmlns:cx4="http://schemas.microsoft.com/office/drawing/2016/5/10/chartex" xmlns:cx5="http://schemas.microsoft.com/office/drawing/2016/5/11/chartex" xmlns:cx6="http://schemas.microsoft.com/office/drawing/2016/5/12/chartex" xmlns:cx7="http://schemas.microsoft.com/office/drawing/2016/5/13/chartex" xmlns:cx8="http://schemas.microsoft.com/office/drawing/2016/5/14/chartex" xmlns:mc="http://schemas.openxmlformats.org/markup-compatibility/2006" xmlns:aink="http://schemas.microsoft.com/office/drawing/2016/ink" xmlns:am3d="http://schemas.microsoft.com/office/drawing/2017/model3d" xmlns:o="urn:schemas-microsoft-com:office:office" xmlns:r="http://schemas.openxmlformats.org/officeDocument/2006/relationships" xmlns:m="http://schemas.openxmlformats.org/officeDocument/2006/math" xmlns:v="urn:schemas-microsoft-com:vml" xmlns:wp14="http://schemas.microsoft.com/office/word/2010/wordprocessingDrawing" xmlns:wp="http://schemas.openxmlformats.org/drawingml/2006/wordprocessingDrawing" xmlns:w10="urn:schemas-microsoft-com:office:word" xmlns:w="http://schemas.openxmlformats.org/wordprocessingml/2006/main" xmlns:w14="http://schemas.microsoft.com/office/word/2010/wordml" xmlns:w15="http://schemas.microsoft.com/office/word/2012/wordml" xmlns:w16cex="http://schemas.microsoft.com/office/word/2018/wordml/cex" xmlns:w16cid="http://schemas.microsoft.com/office/word/2016/wordml/cid" xmlns:w16="http://schemas.microsoft.com/office/word/2018/wordml" xmlns:w16sdtdh="http://schemas.microsoft.com/office/word/2020/wordml/sdtdatahash" xmlns:w16se="http://schemas.microsoft.com/office/word/2015/wordml/symex" xmlns:wpg="http://schemas.microsoft.com/office/word/2010/wordprocessingGroup" xmlns:wpi="http://schemas.microsoft.com/office/word/2010/wordprocessingInk" xmlns:wne="http://schemas.microsoft.com/office/word/2006/wordml" xmlns:wps="http://schemas.microsoft.com/office/word/2010/wordprocessingShape" mc:Ignorable="w14 w15 w16se w16cid w16 w16cex w16sdtdh wp14">
   <w:endnote w:type="separator" w:id="-1">
     <w:p>
       <w:pPr>
@@ -5256,7 +5131,7 @@
 </file>
 
 <file path=word/footer1.xml><?xml version="1.0" encoding="utf-8"?>
-<w:ftr xmlns:wpc="http://schemas.microsoft.com/office/word/2010/wordprocessingCanvas" xmlns:cx="http://schemas.microsoft.com/office/drawing/2014/chartex" xmlns:cx1="http://schemas.microsoft.com/office/drawing/2015/9/8/chartex" xmlns:mc="http://schemas.openxmlformats.org/markup-compatibility/2006" xmlns:o="urn:schemas-microsoft-com:office:office" xmlns:r="http://schemas.openxmlformats.org/officeDocument/2006/relationships" xmlns:m="http://schemas.openxmlformats.org/officeDocument/2006/math" xmlns:v="urn:schemas-microsoft-com:vml" xmlns:wp14="http://schemas.microsoft.com/office/word/2010/wordprocessingDrawing" xmlns:wp="http://schemas.openxmlformats.org/drawingml/2006/wordprocessingDrawing" xmlns:w10="urn:schemas-microsoft-com:office:word" xmlns:w="http://schemas.openxmlformats.org/wordprocessingml/2006/main" xmlns:w14="http://schemas.microsoft.com/office/word/2010/wordml" xmlns:w15="http://schemas.microsoft.com/office/word/2012/wordml" xmlns:w16se="http://schemas.microsoft.com/office/word/2015/wordml/symex" xmlns:wpg="http://schemas.microsoft.com/office/word/2010/wordprocessingGroup" xmlns:wpi="http://schemas.microsoft.com/office/word/2010/wordprocessingInk" xmlns:wne="http://schemas.microsoft.com/office/word/2006/wordml" xmlns:wps="http://schemas.microsoft.com/office/word/2010/wordprocessingShape" mc:Ignorable="w14 w15 w16se wp14">
+<w:ftr xmlns:wpc="http://schemas.microsoft.com/office/word/2010/wordprocessingCanvas" xmlns:cx="http://schemas.microsoft.com/office/drawing/2014/chartex" xmlns:cx1="http://schemas.microsoft.com/office/drawing/2015/9/8/chartex" xmlns:cx2="http://schemas.microsoft.com/office/drawing/2015/10/21/chartex" xmlns:cx3="http://schemas.microsoft.com/office/drawing/2016/5/9/chartex" xmlns:cx4="http://schemas.microsoft.com/office/drawing/2016/5/10/chartex" xmlns:cx5="http://schemas.microsoft.com/office/drawing/2016/5/11/chartex" xmlns:cx6="http://schemas.microsoft.com/office/drawing/2016/5/12/chartex" xmlns:cx7="http://schemas.microsoft.com/office/drawing/2016/5/13/chartex" xmlns:cx8="http://schemas.microsoft.com/office/drawing/2016/5/14/chartex" xmlns:mc="http://schemas.openxmlformats.org/markup-compatibility/2006" xmlns:aink="http://schemas.microsoft.com/office/drawing/2016/ink" xmlns:am3d="http://schemas.microsoft.com/office/drawing/2017/model3d" xmlns:o="urn:schemas-microsoft-com:office:office" xmlns:r="http://schemas.openxmlformats.org/officeDocument/2006/relationships" xmlns:m="http://schemas.openxmlformats.org/officeDocument/2006/math" xmlns:v="urn:schemas-microsoft-com:vml" xmlns:wp14="http://schemas.microsoft.com/office/word/2010/wordprocessingDrawing" xmlns:wp="http://schemas.openxmlformats.org/drawingml/2006/wordprocessingDrawing" xmlns:w10="urn:schemas-microsoft-com:office:word" xmlns:w="http://schemas.openxmlformats.org/wordprocessingml/2006/main" xmlns:w14="http://schemas.microsoft.com/office/word/2010/wordml" xmlns:w15="http://schemas.microsoft.com/office/word/2012/wordml" xmlns:w16cex="http://schemas.microsoft.com/office/word/2018/wordml/cex" xmlns:w16cid="http://schemas.microsoft.com/office/word/2016/wordml/cid" xmlns:w16="http://schemas.microsoft.com/office/word/2018/wordml" xmlns:w16sdtdh="http://schemas.microsoft.com/office/word/2020/wordml/sdtdatahash" xmlns:w16se="http://schemas.microsoft.com/office/word/2015/wordml/symex" xmlns:wpg="http://schemas.microsoft.com/office/word/2010/wordprocessingGroup" xmlns:wpi="http://schemas.microsoft.com/office/word/2010/wordprocessingInk" xmlns:wne="http://schemas.microsoft.com/office/word/2006/wordml" xmlns:wps="http://schemas.microsoft.com/office/word/2010/wordprocessingShape" mc:Ignorable="w14 w15 w16se w16cid w16 w16cex w16sdtdh wp14">
   <w:p>
     <w:pPr>
       <w:pStyle w:val="Piedepgina"/>
@@ -5382,7 +5257,7 @@
 </file>
 
 <file path=word/footnotes.xml><?xml version="1.0" encoding="utf-8"?>
-<w:footnotes xmlns:wpc="http://schemas.microsoft.com/office/word/2010/wordprocessingCanvas" xmlns:cx="http://schemas.microsoft.com/office/drawing/2014/chartex" xmlns:cx1="http://schemas.microsoft.com/office/drawing/2015/9/8/chartex" xmlns:mc="http://schemas.openxmlformats.org/markup-compatibility/2006" xmlns:o="urn:schemas-microsoft-com:office:office" xmlns:r="http://schemas.openxmlformats.org/officeDocument/2006/relationships" xmlns:m="http://schemas.openxmlformats.org/officeDocument/2006/math" xmlns:v="urn:schemas-microsoft-com:vml" xmlns:wp14="http://schemas.microsoft.com/office/word/2010/wordprocessingDrawing" xmlns:wp="http://schemas.openxmlformats.org/drawingml/2006/wordprocessingDrawing" xmlns:w10="urn:schemas-microsoft-com:office:word" xmlns:w="http://schemas.openxmlformats.org/wordprocessingml/2006/main" xmlns:w14="http://schemas.microsoft.com/office/word/2010/wordml" xmlns:w15="http://schemas.microsoft.com/office/word/2012/wordml" xmlns:w16se="http://schemas.microsoft.com/office/word/2015/wordml/symex" xmlns:wpg="http://schemas.microsoft.com/office/word/2010/wordprocessingGroup" xmlns:wpi="http://schemas.microsoft.com/office/word/2010/wordprocessingInk" xmlns:wne="http://schemas.microsoft.com/office/word/2006/wordml" xmlns:wps="http://schemas.microsoft.com/office/word/2010/wordprocessingShape" mc:Ignorable="w14 w15 w16se wp14">
+<w:footnotes xmlns:wpc="http://schemas.microsoft.com/office/word/2010/wordprocessingCanvas" xmlns:cx="http://schemas.microsoft.com/office/drawing/2014/chartex" xmlns:cx1="http://schemas.microsoft.com/office/drawing/2015/9/8/chartex" xmlns:cx2="http://schemas.microsoft.com/office/drawing/2015/10/21/chartex" xmlns:cx3="http://schemas.microsoft.com/office/drawing/2016/5/9/chartex" xmlns:cx4="http://schemas.microsoft.com/office/drawing/2016/5/10/chartex" xmlns:cx5="http://schemas.microsoft.com/office/drawing/2016/5/11/chartex" xmlns:cx6="http://schemas.microsoft.com/office/drawing/2016/5/12/chartex" xmlns:cx7="http://schemas.microsoft.com/office/drawing/2016/5/13/chartex" xmlns:cx8="http://schemas.microsoft.com/office/drawing/2016/5/14/chartex" xmlns:mc="http://schemas.openxmlformats.org/markup-compatibility/2006" xmlns:aink="http://schemas.microsoft.com/office/drawing/2016/ink" xmlns:am3d="http://schemas.microsoft.com/office/drawing/2017/model3d" xmlns:o="urn:schemas-microsoft-com:office:office" xmlns:r="http://schemas.openxmlformats.org/officeDocument/2006/relationships" xmlns:m="http://schemas.openxmlformats.org/officeDocument/2006/math" xmlns:v="urn:schemas-microsoft-com:vml" xmlns:wp14="http://schemas.microsoft.com/office/word/2010/wordprocessingDrawing" xmlns:wp="http://schemas.openxmlformats.org/drawingml/2006/wordprocessingDrawing" xmlns:w10="urn:schemas-microsoft-com:office:word" xmlns:w="http://schemas.openxmlformats.org/wordprocessingml/2006/main" xmlns:w14="http://schemas.microsoft.com/office/word/2010/wordml" xmlns:w15="http://schemas.microsoft.com/office/word/2012/wordml" xmlns:w16cex="http://schemas.microsoft.com/office/word/2018/wordml/cex" xmlns:w16cid="http://schemas.microsoft.com/office/word/2016/wordml/cid" xmlns:w16="http://schemas.microsoft.com/office/word/2018/wordml" xmlns:w16sdtdh="http://schemas.microsoft.com/office/word/2020/wordml/sdtdatahash" xmlns:w16se="http://schemas.microsoft.com/office/word/2015/wordml/symex" xmlns:wpg="http://schemas.microsoft.com/office/word/2010/wordprocessingGroup" xmlns:wpi="http://schemas.microsoft.com/office/word/2010/wordprocessingInk" xmlns:wne="http://schemas.microsoft.com/office/word/2006/wordml" xmlns:wps="http://schemas.microsoft.com/office/word/2010/wordprocessingShape" mc:Ignorable="w14 w15 w16se w16cid w16 w16cex w16sdtdh wp14">
   <w:footnote w:type="separator" w:id="-1">
     <w:p>
       <w:pPr>
@@ -5407,7 +5282,7 @@
 </file>
 
 <file path=word/header1.xml><?xml version="1.0" encoding="utf-8"?>
-<w:hdr xmlns:wpc="http://schemas.microsoft.com/office/word/2010/wordprocessingCanvas" xmlns:cx="http://schemas.microsoft.com/office/drawing/2014/chartex" xmlns:cx1="http://schemas.microsoft.com/office/drawing/2015/9/8/chartex" xmlns:mc="http://schemas.openxmlformats.org/markup-compatibility/2006" xmlns:o="urn:schemas-microsoft-com:office:office" xmlns:r="http://schemas.openxmlformats.org/officeDocument/2006/relationships" xmlns:m="http://schemas.openxmlformats.org/officeDocument/2006/math" xmlns:v="urn:schemas-microsoft-com:vml" xmlns:wp14="http://schemas.microsoft.com/office/word/2010/wordprocessingDrawing" xmlns:wp="http://schemas.openxmlformats.org/drawingml/2006/wordprocessingDrawing" xmlns:w10="urn:schemas-microsoft-com:office:word" xmlns:w="http://schemas.openxmlformats.org/wordprocessingml/2006/main" xmlns:w14="http://schemas.microsoft.com/office/word/2010/wordml" xmlns:w15="http://schemas.microsoft.com/office/word/2012/wordml" xmlns:w16se="http://schemas.microsoft.com/office/word/2015/wordml/symex" xmlns:wpg="http://schemas.microsoft.com/office/word/2010/wordprocessingGroup" xmlns:wpi="http://schemas.microsoft.com/office/word/2010/wordprocessingInk" xmlns:wne="http://schemas.microsoft.com/office/word/2006/wordml" xmlns:wps="http://schemas.microsoft.com/office/word/2010/wordprocessingShape" mc:Ignorable="w14 w15 w16se wp14">
+<w:hdr xmlns:wpc="http://schemas.microsoft.com/office/word/2010/wordprocessingCanvas" xmlns:cx="http://schemas.microsoft.com/office/drawing/2014/chartex" xmlns:cx1="http://schemas.microsoft.com/office/drawing/2015/9/8/chartex" xmlns:cx2="http://schemas.microsoft.com/office/drawing/2015/10/21/chartex" xmlns:cx3="http://schemas.microsoft.com/office/drawing/2016/5/9/chartex" xmlns:cx4="http://schemas.microsoft.com/office/drawing/2016/5/10/chartex" xmlns:cx5="http://schemas.microsoft.com/office/drawing/2016/5/11/chartex" xmlns:cx6="http://schemas.microsoft.com/office/drawing/2016/5/12/chartex" xmlns:cx7="http://schemas.microsoft.com/office/drawing/2016/5/13/chartex" xmlns:cx8="http://schemas.microsoft.com/office/drawing/2016/5/14/chartex" xmlns:mc="http://schemas.openxmlformats.org/markup-compatibility/2006" xmlns:aink="http://schemas.microsoft.com/office/drawing/2016/ink" xmlns:am3d="http://schemas.microsoft.com/office/drawing/2017/model3d" xmlns:o="urn:schemas-microsoft-com:office:office" xmlns:r="http://schemas.openxmlformats.org/officeDocument/2006/relationships" xmlns:m="http://schemas.openxmlformats.org/officeDocument/2006/math" xmlns:v="urn:schemas-microsoft-com:vml" xmlns:wp14="http://schemas.microsoft.com/office/word/2010/wordprocessingDrawing" xmlns:wp="http://schemas.openxmlformats.org/drawingml/2006/wordprocessingDrawing" xmlns:w10="urn:schemas-microsoft-com:office:word" xmlns:w="http://schemas.openxmlformats.org/wordprocessingml/2006/main" xmlns:w14="http://schemas.microsoft.com/office/word/2010/wordml" xmlns:w15="http://schemas.microsoft.com/office/word/2012/wordml" xmlns:w16cex="http://schemas.microsoft.com/office/word/2018/wordml/cex" xmlns:w16cid="http://schemas.microsoft.com/office/word/2016/wordml/cid" xmlns:w16="http://schemas.microsoft.com/office/word/2018/wordml" xmlns:w16sdtdh="http://schemas.microsoft.com/office/word/2020/wordml/sdtdatahash" xmlns:w16se="http://schemas.microsoft.com/office/word/2015/wordml/symex" xmlns:wpg="http://schemas.microsoft.com/office/word/2010/wordprocessingGroup" xmlns:wpi="http://schemas.microsoft.com/office/word/2010/wordprocessingInk" xmlns:wne="http://schemas.microsoft.com/office/word/2006/wordml" xmlns:wps="http://schemas.microsoft.com/office/word/2010/wordprocessingShape" mc:Ignorable="w14 w15 w16se w16cid w16 w16cex w16sdtdh wp14">
   <w:p>
     <w:pPr>
       <w:pStyle w:val="Encabezado"/>
@@ -5486,7 +5361,7 @@
 </file>
 
 <file path=word/numbering.xml><?xml version="1.0" encoding="utf-8"?>
-<w:numbering xmlns:wpc="http://schemas.microsoft.com/office/word/2010/wordprocessingCanvas" xmlns:cx="http://schemas.microsoft.com/office/drawing/2014/chartex" xmlns:cx1="http://schemas.microsoft.com/office/drawing/2015/9/8/chartex" xmlns:mc="http://schemas.openxmlformats.org/markup-compatibility/2006" xmlns:o="urn:schemas-microsoft-com:office:office" xmlns:r="http://schemas.openxmlformats.org/officeDocument/2006/relationships" xmlns:m="http://schemas.openxmlformats.org/officeDocument/2006/math" xmlns:v="urn:schemas-microsoft-com:vml" xmlns:wp14="http://schemas.microsoft.com/office/word/2010/wordprocessingDrawing" xmlns:wp="http://schemas.openxmlformats.org/drawingml/2006/wordprocessingDrawing" xmlns:w10="urn:schemas-microsoft-com:office:word" xmlns:w="http://schemas.openxmlformats.org/wordprocessingml/2006/main" xmlns:w14="http://schemas.microsoft.com/office/word/2010/wordml" xmlns:w15="http://schemas.microsoft.com/office/word/2012/wordml" xmlns:w16se="http://schemas.microsoft.com/office/word/2015/wordml/symex" xmlns:wpg="http://schemas.microsoft.com/office/word/2010/wordprocessingGroup" xmlns:wpi="http://schemas.microsoft.com/office/word/2010/wordprocessingInk" xmlns:wne="http://schemas.microsoft.com/office/word/2006/wordml" xmlns:wps="http://schemas.microsoft.com/office/word/2010/wordprocessingShape" mc:Ignorable="w14 w15 w16se wp14">
+<w:numbering xmlns:wpc="http://schemas.microsoft.com/office/word/2010/wordprocessingCanvas" xmlns:cx="http://schemas.microsoft.com/office/drawing/2014/chartex" xmlns:cx1="http://schemas.microsoft.com/office/drawing/2015/9/8/chartex" xmlns:cx2="http://schemas.microsoft.com/office/drawing/2015/10/21/chartex" xmlns:cx3="http://schemas.microsoft.com/office/drawing/2016/5/9/chartex" xmlns:cx4="http://schemas.microsoft.com/office/drawing/2016/5/10/chartex" xmlns:cx5="http://schemas.microsoft.com/office/drawing/2016/5/11/chartex" xmlns:cx6="http://schemas.microsoft.com/office/drawing/2016/5/12/chartex" xmlns:cx7="http://schemas.microsoft.com/office/drawing/2016/5/13/chartex" xmlns:cx8="http://schemas.microsoft.com/office/drawing/2016/5/14/chartex" xmlns:mc="http://schemas.openxmlformats.org/markup-compatibility/2006" xmlns:aink="http://schemas.microsoft.com/office/drawing/2016/ink" xmlns:am3d="http://schemas.microsoft.com/office/drawing/2017/model3d" xmlns:o="urn:schemas-microsoft-com:office:office" xmlns:r="http://schemas.openxmlformats.org/officeDocument/2006/relationships" xmlns:m="http://schemas.openxmlformats.org/officeDocument/2006/math" xmlns:v="urn:schemas-microsoft-com:vml" xmlns:wp14="http://schemas.microsoft.com/office/word/2010/wordprocessingDrawing" xmlns:wp="http://schemas.openxmlformats.org/drawingml/2006/wordprocessingDrawing" xmlns:w10="urn:schemas-microsoft-com:office:word" xmlns:w="http://schemas.openxmlformats.org/wordprocessingml/2006/main" xmlns:w14="http://schemas.microsoft.com/office/word/2010/wordml" xmlns:w15="http://schemas.microsoft.com/office/word/2012/wordml" xmlns:w16cex="http://schemas.microsoft.com/office/word/2018/wordml/cex" xmlns:w16cid="http://schemas.microsoft.com/office/word/2016/wordml/cid" xmlns:w16="http://schemas.microsoft.com/office/word/2018/wordml" xmlns:w16sdtdh="http://schemas.microsoft.com/office/word/2020/wordml/sdtdatahash" xmlns:w16se="http://schemas.microsoft.com/office/word/2015/wordml/symex" xmlns:wpg="http://schemas.microsoft.com/office/word/2010/wordprocessingGroup" xmlns:wpi="http://schemas.microsoft.com/office/word/2010/wordprocessingInk" xmlns:wne="http://schemas.microsoft.com/office/word/2006/wordml" xmlns:wps="http://schemas.microsoft.com/office/word/2010/wordprocessingShape" mc:Ignorable="w14 w15 w16se w16cid w16 w16cex w16sdtdh wp14">
   <w:abstractNum w:abstractNumId="0" w15:restartNumberingAfterBreak="0">
     <w:nsid w:val="062C6B2D"/>
     <w:multiLevelType w:val="hybridMultilevel"/>
@@ -9320,7 +9195,7 @@
 </file>
 
 <file path=word/styles.xml><?xml version="1.0" encoding="utf-8"?>
-<w:styles xmlns:mc="http://schemas.openxmlformats.org/markup-compatibility/2006" xmlns:r="http://schemas.openxmlformats.org/officeDocument/2006/relationships" xmlns:w="http://schemas.openxmlformats.org/wordprocessingml/2006/main" xmlns:w14="http://schemas.microsoft.com/office/word/2010/wordml" xmlns:w15="http://schemas.microsoft.com/office/word/2012/wordml" xmlns:w16se="http://schemas.microsoft.com/office/word/2015/wordml/symex" mc:Ignorable="w14 w15 w16se">
+<w:styles xmlns:mc="http://schemas.openxmlformats.org/markup-compatibility/2006" xmlns:r="http://schemas.openxmlformats.org/officeDocument/2006/relationships" xmlns:w="http://schemas.openxmlformats.org/wordprocessingml/2006/main" xmlns:w14="http://schemas.microsoft.com/office/word/2010/wordml" xmlns:w15="http://schemas.microsoft.com/office/word/2012/wordml" xmlns:w16cex="http://schemas.microsoft.com/office/word/2018/wordml/cex" xmlns:w16cid="http://schemas.microsoft.com/office/word/2016/wordml/cid" xmlns:w16="http://schemas.microsoft.com/office/word/2018/wordml" xmlns:w16sdtdh="http://schemas.microsoft.com/office/word/2020/wordml/sdtdatahash" xmlns:w16se="http://schemas.microsoft.com/office/word/2015/wordml/symex" mc:Ignorable="w14 w15 w16se w16cid w16 w16cex w16sdtdh">
   <w:docDefaults>
     <w:rPrDefault>
       <w:rPr>
@@ -9336,7 +9211,7 @@
       </w:pPr>
     </w:pPrDefault>
   </w:docDefaults>
-  <w:latentStyles w:defLockedState="0" w:defUIPriority="99" w:defSemiHidden="0" w:defUnhideWhenUsed="0" w:defQFormat="0" w:count="371">
+  <w:latentStyles w:defLockedState="0" w:defUIPriority="99" w:defSemiHidden="0" w:defUnhideWhenUsed="0" w:defQFormat="0" w:count="376">
     <w:lsdException w:name="Normal" w:uiPriority="0" w:qFormat="1"/>
     <w:lsdException w:name="heading 1" w:uiPriority="9" w:qFormat="1"/>
     <w:lsdException w:name="heading 2" w:semiHidden="1" w:uiPriority="9" w:unhideWhenUsed="1" w:qFormat="1"/>
@@ -9442,7 +9317,6 @@
     <w:lsdException w:name="HTML Sample" w:semiHidden="1" w:unhideWhenUsed="1"/>
     <w:lsdException w:name="HTML Typewriter" w:semiHidden="1" w:unhideWhenUsed="1"/>
     <w:lsdException w:name="HTML Variable" w:semiHidden="1" w:unhideWhenUsed="1"/>
-    <w:lsdException w:name="Normal Table" w:semiHidden="1" w:unhideWhenUsed="1"/>
     <w:lsdException w:name="annotation subject" w:semiHidden="1" w:unhideWhenUsed="1"/>
     <w:lsdException w:name="No List" w:semiHidden="1" w:unhideWhenUsed="1"/>
     <w:lsdException w:name="Outline List 1" w:semiHidden="1" w:unhideWhenUsed="1"/>
@@ -9485,11 +9359,8 @@
     <w:lsdException w:name="Table Contemporary" w:semiHidden="1" w:unhideWhenUsed="1"/>
     <w:lsdException w:name="Table Elegant" w:semiHidden="1" w:unhideWhenUsed="1"/>
     <w:lsdException w:name="Table Professional" w:semiHidden="1" w:unhideWhenUsed="1"/>
-    <w:lsdException w:name="Table Subtle 1" w:semiHidden="1" w:unhideWhenUsed="1"/>
     <w:lsdException w:name="Table Subtle 2" w:semiHidden="1" w:unhideWhenUsed="1"/>
     <w:lsdException w:name="Table Web 1" w:semiHidden="1" w:unhideWhenUsed="1"/>
-    <w:lsdException w:name="Table Web 2" w:semiHidden="1" w:unhideWhenUsed="1"/>
-    <w:lsdException w:name="Table Web 3" w:semiHidden="1" w:unhideWhenUsed="1"/>
     <w:lsdException w:name="Balloon Text" w:semiHidden="1" w:unhideWhenUsed="1"/>
     <w:lsdException w:name="Table Grid" w:uiPriority="39"/>
     <w:lsdException w:name="Table Theme" w:semiHidden="1" w:unhideWhenUsed="1"/>
@@ -9708,6 +9579,11 @@
     <w:lsdException w:name="List Table 5 Dark Accent 6" w:uiPriority="50"/>
     <w:lsdException w:name="List Table 6 Colorful Accent 6" w:uiPriority="51"/>
     <w:lsdException w:name="List Table 7 Colorful Accent 6" w:uiPriority="52"/>
+    <w:lsdException w:name="Mention" w:semiHidden="1" w:unhideWhenUsed="1"/>
+    <w:lsdException w:name="Smart Hyperlink" w:semiHidden="1" w:unhideWhenUsed="1"/>
+    <w:lsdException w:name="Hashtag" w:semiHidden="1" w:unhideWhenUsed="1"/>
+    <w:lsdException w:name="Unresolved Mention" w:semiHidden="1" w:unhideWhenUsed="1"/>
+    <w:lsdException w:name="Smart Link" w:semiHidden="1" w:unhideWhenUsed="1"/>
   </w:latentStyles>
   <w:style w:type="paragraph" w:default="1" w:styleId="Normal">
     <w:name w:val="Normal"/>
@@ -10429,7 +10305,7 @@
       <w:lang w:val="es-CO"/>
     </w:rPr>
   </w:style>
-  <w:style w:type="table" w:styleId="Tabladecuadrcula6concolores-nfasis6">
+  <w:style w:type="table" w:styleId="Tablaconcuadrcula6concolores-nfasis6">
     <w:name w:val="Grid Table 6 Colorful Accent 6"/>
     <w:basedOn w:val="Tablanormal"/>
     <w:uiPriority w:val="51"/>
@@ -10502,7 +10378,7 @@
       </w:tcPr>
     </w:tblStylePr>
   </w:style>
-  <w:style w:type="table" w:styleId="Tabladecuadrcula7concolores-nfasis6">
+  <w:style w:type="table" w:styleId="Tablaconcuadrcula7concolores-nfasis6">
     <w:name w:val="Grid Table 7 Colorful Accent 6"/>
     <w:basedOn w:val="Tablanormal"/>
     <w:uiPriority w:val="52"/>
@@ -10641,7 +10517,7 @@
       </w:tcPr>
     </w:tblStylePr>
   </w:style>
-  <w:style w:type="table" w:styleId="Tabladecuadrcula7concolores">
+  <w:style w:type="table" w:styleId="Tablaconcuadrcula7concolores">
     <w:name w:val="Grid Table 7 Colorful"/>
     <w:basedOn w:val="Tablanormal"/>
     <w:uiPriority w:val="52"/>
@@ -10780,7 +10656,7 @@
       </w:tcPr>
     </w:tblStylePr>
   </w:style>
-  <w:style w:type="table" w:styleId="Tabladecuadrcula6concolores">
+  <w:style w:type="table" w:styleId="Tablaconcuadrcula6concolores">
     <w:name w:val="Grid Table 6 Colorful"/>
     <w:basedOn w:val="Tablanormal"/>
     <w:uiPriority w:val="51"/>
@@ -10852,7 +10728,7 @@
       </w:tcPr>
     </w:tblStylePr>
   </w:style>
-  <w:style w:type="table" w:styleId="Tabladecuadrcula1clara">
+  <w:style w:type="table" w:styleId="Tablaconcuadrcula1clara">
     <w:name w:val="Grid Table 1 Light"/>
     <w:basedOn w:val="Tablanormal"/>
     <w:uiPriority w:val="46"/>
@@ -10963,8 +10839,8 @@
       <w:vertAlign w:val="superscript"/>
     </w:rPr>
   </w:style>
-  <w:style w:type="character" w:customStyle="1" w:styleId="UnresolvedMention">
-    <w:name w:val="Unresolved Mention"/>
+  <w:style w:type="character" w:customStyle="1" w:styleId="Mencinsinresolver1">
+    <w:name w:val="Mención sin resolver1"/>
     <w:basedOn w:val="Fuentedeprrafopredeter"/>
     <w:uiPriority w:val="99"/>
     <w:semiHidden/>

</xml_diff>